<commit_message>
Added presentation (PPT) skeleton
Added PPT presentation (populated with Intro/references)
Changed the title/addd figure to report
</commit_message>
<xml_diff>
--- a/Final Project/Group_3_Data_621 Final.docx
+++ b/Final Project/Group_3_Data_621 Final.docx
@@ -18,7 +18,21 @@
           <w:b/>
           <w:bCs/>
         </w:rPr>
-        <w:t xml:space="preserve">Assessing the Impact of Banning Internal Combustible Engines (ICE) on Emissions </w:t>
+        <w:t xml:space="preserve">Assessing the Impact of Banning Internal Combustible Engines (ICE) on </w:t>
+      </w:r>
+      <w:r>
+        <w:rPr>
+          <w:b/>
+          <w:bCs/>
+        </w:rPr>
+        <w:t xml:space="preserve">California </w:t>
+      </w:r>
+      <w:r>
+        <w:rPr>
+          <w:b/>
+          <w:bCs/>
+        </w:rPr>
+        <w:t xml:space="preserve">Emissions </w:t>
       </w:r>
     </w:p>
     <w:p>
@@ -763,7 +777,6 @@
       </w:r>
       <w:bookmarkEnd w:id="2"/>
     </w:p>
-    <w:p/>
     <w:p>
       <w:pPr>
         <w:spacing w:line="240" w:lineRule="auto"/>
@@ -793,6 +806,7 @@
           <w:id w:val="350996972"/>
           <w:citation/>
         </w:sdtPr>
+        <w:sdtEndPr/>
         <w:sdtContent>
           <w:r>
             <w:rPr>
@@ -871,6 +885,7 @@
           <w:id w:val="762493016"/>
           <w:citation/>
         </w:sdtPr>
+        <w:sdtEndPr/>
         <w:sdtContent>
           <w:r>
             <w:rPr>
@@ -950,6 +965,7 @@
           <w:id w:val="-273172610"/>
           <w:citation/>
         </w:sdtPr>
+        <w:sdtEndPr/>
         <w:sdtContent>
           <w:r>
             <w:rPr>
@@ -1002,6 +1018,118 @@
         </w:rPr>
         <w:t xml:space="preserve">. </w:t>
       </w:r>
+    </w:p>
+    <w:p>
+      <w:pPr>
+        <w:keepNext/>
+        <w:spacing w:line="240" w:lineRule="auto"/>
+        <w:ind w:firstLine="720"/>
+        <w:jc w:val="center"/>
+      </w:pPr>
+      <w:r>
+        <w:rPr>
+          <w:noProof/>
+        </w:rPr>
+        <w:drawing>
+          <wp:inline distT="0" distB="0" distL="0" distR="0" wp14:anchorId="2324BFB0" wp14:editId="20738448">
+            <wp:extent cx="2844800" cy="2443914"/>
+            <wp:effectExtent l="0" t="0" r="0" b="0"/>
+            <wp:docPr id="1" name="Picture 1" descr="Why California's Wildfires Are So Destructive, In 5 Charts | FiveThirtyEight"/>
+            <wp:cNvGraphicFramePr>
+              <a:graphicFrameLocks xmlns:a="http://schemas.openxmlformats.org/drawingml/2006/main" noChangeAspect="1"/>
+            </wp:cNvGraphicFramePr>
+            <a:graphic xmlns:a="http://schemas.openxmlformats.org/drawingml/2006/main">
+              <a:graphicData uri="http://schemas.openxmlformats.org/drawingml/2006/picture">
+                <pic:pic xmlns:pic="http://schemas.openxmlformats.org/drawingml/2006/picture">
+                  <pic:nvPicPr>
+                    <pic:cNvPr id="0" name="Picture 1" descr="Why California's Wildfires Are So Destructive, In 5 Charts | FiveThirtyEight"/>
+                    <pic:cNvPicPr>
+                      <a:picLocks noChangeAspect="1" noChangeArrowheads="1"/>
+                    </pic:cNvPicPr>
+                  </pic:nvPicPr>
+                  <pic:blipFill>
+                    <a:blip r:embed="rId8" cstate="print">
+                      <a:extLst>
+                        <a:ext uri="{28A0092B-C50C-407E-A947-70E740481C1C}">
+                          <a14:useLocalDpi xmlns:a14="http://schemas.microsoft.com/office/drawing/2010/main" val="0"/>
+                        </a:ext>
+                      </a:extLst>
+                    </a:blip>
+                    <a:srcRect/>
+                    <a:stretch>
+                      <a:fillRect/>
+                    </a:stretch>
+                  </pic:blipFill>
+                  <pic:spPr bwMode="auto">
+                    <a:xfrm>
+                      <a:off x="0" y="0"/>
+                      <a:ext cx="2846716" cy="2445560"/>
+                    </a:xfrm>
+                    <a:prstGeom prst="rect">
+                      <a:avLst/>
+                    </a:prstGeom>
+                    <a:noFill/>
+                    <a:ln>
+                      <a:noFill/>
+                    </a:ln>
+                  </pic:spPr>
+                </pic:pic>
+              </a:graphicData>
+            </a:graphic>
+          </wp:inline>
+        </w:drawing>
+      </w:r>
+    </w:p>
+    <w:p>
+      <w:pPr>
+        <w:pStyle w:val="Caption"/>
+        <w:jc w:val="center"/>
+        <w:rPr>
+          <w:rFonts w:ascii="Times New Roman" w:hAnsi="Times New Roman" w:cs="Times New Roman"/>
+          <w:sz w:val="24"/>
+          <w:szCs w:val="24"/>
+        </w:rPr>
+      </w:pPr>
+      <w:r>
+        <w:t xml:space="preserve">Figure </w:t>
+      </w:r>
+      <w:fldSimple w:instr=" SEQ Figure \* ARABIC ">
+        <w:r>
+          <w:rPr>
+            <w:noProof/>
+          </w:rPr>
+          <w:t>1</w:t>
+        </w:r>
+      </w:fldSimple>
+      <w:r>
+        <w:t xml:space="preserve"> California Temperatures</w:t>
+      </w:r>
+      <w:sdt>
+        <w:sdtPr>
+          <w:id w:val="1125737749"/>
+          <w:citation/>
+        </w:sdtPr>
+        <w:sdtContent>
+          <w:r>
+            <w:fldChar w:fldCharType="begin"/>
+          </w:r>
+          <w:r>
+            <w:instrText xml:space="preserve"> CITATION Chr18 \l 1033 </w:instrText>
+          </w:r>
+          <w:r>
+            <w:fldChar w:fldCharType="separate"/>
+          </w:r>
+          <w:r>
+            <w:rPr>
+              <w:noProof/>
+            </w:rPr>
+            <w:t xml:space="preserve"> (Christie Aschwanden, 2018)</w:t>
+          </w:r>
+          <w:r>
+            <w:fldChar w:fldCharType="end"/>
+          </w:r>
+        </w:sdtContent>
+      </w:sdt>
     </w:p>
     <w:p>
       <w:pPr>
@@ -1040,6 +1168,7 @@
           <w:id w:val="1698420599"/>
           <w:citation/>
         </w:sdtPr>
+        <w:sdtEndPr/>
         <w:sdtContent>
           <w:r>
             <w:rPr>
@@ -1118,6 +1247,7 @@
           <w:id w:val="-1144660147"/>
           <w:citation/>
         </w:sdtPr>
+        <w:sdtEndPr/>
         <w:sdtContent>
           <w:r>
             <w:rPr>
@@ -1222,6 +1352,7 @@
           <w:sz w:val="24"/>
           <w:szCs w:val="24"/>
         </w:rPr>
+        <w:lastRenderedPageBreak/>
         <w:br w:type="page"/>
       </w:r>
     </w:p>
@@ -1327,20 +1458,19 @@
     </w:p>
     <w:sdt>
       <w:sdtPr>
+        <w:rPr>
+          <w:rFonts w:asciiTheme="minorHAnsi" w:eastAsiaTheme="minorHAnsi" w:hAnsiTheme="minorHAnsi" w:cstheme="minorBidi"/>
+          <w:color w:val="auto"/>
+          <w:sz w:val="22"/>
+          <w:szCs w:val="22"/>
+        </w:rPr>
         <w:id w:val="-442069640"/>
         <w:docPartObj>
           <w:docPartGallery w:val="Bibliographies"/>
           <w:docPartUnique/>
         </w:docPartObj>
       </w:sdtPr>
-      <w:sdtEndPr>
-        <w:rPr>
-          <w:rFonts w:asciiTheme="minorHAnsi" w:eastAsiaTheme="minorHAnsi" w:hAnsiTheme="minorHAnsi" w:cstheme="minorBidi"/>
-          <w:color w:val="auto"/>
-          <w:sz w:val="22"/>
-          <w:szCs w:val="22"/>
-        </w:rPr>
-      </w:sdtEndPr>
+      <w:sdtEndPr/>
       <w:sdtContent>
         <w:p>
           <w:pPr>
@@ -1355,11 +1485,15 @@
             <w:id w:val="111145805"/>
             <w:bibliography/>
           </w:sdtPr>
+          <w:sdtEndPr/>
           <w:sdtContent>
             <w:p>
               <w:pPr>
                 <w:pStyle w:val="Bibliography"/>
-                <w:ind w:left="720" w:hanging="720"/>
+                <w:numPr>
+                  <w:ilvl w:val="0"/>
+                  <w:numId w:val="2"/>
+                </w:numPr>
                 <w:rPr>
                   <w:noProof/>
                   <w:sz w:val="24"/>
@@ -1399,7 +1533,10 @@
             <w:p>
               <w:pPr>
                 <w:pStyle w:val="Bibliography"/>
-                <w:ind w:left="720" w:hanging="720"/>
+                <w:numPr>
+                  <w:ilvl w:val="0"/>
+                  <w:numId w:val="2"/>
+                </w:numPr>
                 <w:rPr>
                   <w:noProof/>
                 </w:rPr>
@@ -1428,7 +1565,10 @@
             <w:p>
               <w:pPr>
                 <w:pStyle w:val="Bibliography"/>
-                <w:ind w:left="720" w:hanging="720"/>
+                <w:numPr>
+                  <w:ilvl w:val="0"/>
+                  <w:numId w:val="2"/>
+                </w:numPr>
                 <w:rPr>
                   <w:noProof/>
                 </w:rPr>
@@ -1457,7 +1597,10 @@
             <w:p>
               <w:pPr>
                 <w:pStyle w:val="Bibliography"/>
-                <w:ind w:left="720" w:hanging="720"/>
+                <w:numPr>
+                  <w:ilvl w:val="0"/>
+                  <w:numId w:val="2"/>
+                </w:numPr>
                 <w:rPr>
                   <w:noProof/>
                 </w:rPr>
@@ -1486,7 +1629,10 @@
             <w:p>
               <w:pPr>
                 <w:pStyle w:val="Bibliography"/>
-                <w:ind w:left="720" w:hanging="720"/>
+                <w:numPr>
+                  <w:ilvl w:val="0"/>
+                  <w:numId w:val="2"/>
+                </w:numPr>
                 <w:rPr>
                   <w:noProof/>
                 </w:rPr>
@@ -1528,7 +1674,7 @@
     </w:sdt>
     <w:p/>
     <w:sectPr>
-      <w:footerReference w:type="default" r:id="rId8"/>
+      <w:footerReference w:type="default" r:id="rId9"/>
       <w:pgSz w:w="12240" w:h="15840"/>
       <w:pgMar w:top="1440" w:right="1440" w:bottom="1440" w:left="1440" w:header="720" w:footer="720" w:gutter="0"/>
       <w:cols w:space="720"/>
@@ -1730,8 +1876,97 @@
       </w:pPr>
     </w:lvl>
   </w:abstractNum>
+  <w:abstractNum w:abstractNumId="1" w15:restartNumberingAfterBreak="0">
+    <w:nsid w:val="60206F9E"/>
+    <w:multiLevelType w:val="hybridMultilevel"/>
+    <w:tmpl w:val="A9C459F6"/>
+    <w:lvl w:ilvl="0" w:tplc="0409000F">
+      <w:start w:val="1"/>
+      <w:numFmt w:val="decimal"/>
+      <w:lvlText w:val="%1."/>
+      <w:lvlJc w:val="left"/>
+      <w:pPr>
+        <w:ind w:left="720" w:hanging="360"/>
+      </w:pPr>
+    </w:lvl>
+    <w:lvl w:ilvl="1" w:tplc="04090019" w:tentative="1">
+      <w:start w:val="1"/>
+      <w:numFmt w:val="lowerLetter"/>
+      <w:lvlText w:val="%2."/>
+      <w:lvlJc w:val="left"/>
+      <w:pPr>
+        <w:ind w:left="1440" w:hanging="360"/>
+      </w:pPr>
+    </w:lvl>
+    <w:lvl w:ilvl="2" w:tplc="0409001B" w:tentative="1">
+      <w:start w:val="1"/>
+      <w:numFmt w:val="lowerRoman"/>
+      <w:lvlText w:val="%3."/>
+      <w:lvlJc w:val="right"/>
+      <w:pPr>
+        <w:ind w:left="2160" w:hanging="180"/>
+      </w:pPr>
+    </w:lvl>
+    <w:lvl w:ilvl="3" w:tplc="0409000F" w:tentative="1">
+      <w:start w:val="1"/>
+      <w:numFmt w:val="decimal"/>
+      <w:lvlText w:val="%4."/>
+      <w:lvlJc w:val="left"/>
+      <w:pPr>
+        <w:ind w:left="2880" w:hanging="360"/>
+      </w:pPr>
+    </w:lvl>
+    <w:lvl w:ilvl="4" w:tplc="04090019" w:tentative="1">
+      <w:start w:val="1"/>
+      <w:numFmt w:val="lowerLetter"/>
+      <w:lvlText w:val="%5."/>
+      <w:lvlJc w:val="left"/>
+      <w:pPr>
+        <w:ind w:left="3600" w:hanging="360"/>
+      </w:pPr>
+    </w:lvl>
+    <w:lvl w:ilvl="5" w:tplc="0409001B" w:tentative="1">
+      <w:start w:val="1"/>
+      <w:numFmt w:val="lowerRoman"/>
+      <w:lvlText w:val="%6."/>
+      <w:lvlJc w:val="right"/>
+      <w:pPr>
+        <w:ind w:left="4320" w:hanging="180"/>
+      </w:pPr>
+    </w:lvl>
+    <w:lvl w:ilvl="6" w:tplc="0409000F" w:tentative="1">
+      <w:start w:val="1"/>
+      <w:numFmt w:val="decimal"/>
+      <w:lvlText w:val="%7."/>
+      <w:lvlJc w:val="left"/>
+      <w:pPr>
+        <w:ind w:left="5040" w:hanging="360"/>
+      </w:pPr>
+    </w:lvl>
+    <w:lvl w:ilvl="7" w:tplc="04090019" w:tentative="1">
+      <w:start w:val="1"/>
+      <w:numFmt w:val="lowerLetter"/>
+      <w:lvlText w:val="%8."/>
+      <w:lvlJc w:val="left"/>
+      <w:pPr>
+        <w:ind w:left="5760" w:hanging="360"/>
+      </w:pPr>
+    </w:lvl>
+    <w:lvl w:ilvl="8" w:tplc="0409001B" w:tentative="1">
+      <w:start w:val="1"/>
+      <w:numFmt w:val="lowerRoman"/>
+      <w:lvlText w:val="%9."/>
+      <w:lvlJc w:val="right"/>
+      <w:pPr>
+        <w:ind w:left="6480" w:hanging="180"/>
+      </w:pPr>
+    </w:lvl>
+  </w:abstractNum>
   <w:num w:numId="1">
     <w:abstractNumId w:val="0"/>
+  </w:num>
+  <w:num w:numId="2">
+    <w:abstractNumId w:val="1"/>
   </w:num>
 </w:numbering>
 </file>
@@ -2313,6 +2548,25 @@
     <w:unhideWhenUsed/>
     <w:rsid w:val="00B22F3A"/>
   </w:style>
+  <w:style w:type="paragraph" w:styleId="Caption">
+    <w:name w:val="caption"/>
+    <w:basedOn w:val="Normal"/>
+    <w:next w:val="Normal"/>
+    <w:uiPriority w:val="35"/>
+    <w:unhideWhenUsed/>
+    <w:qFormat/>
+    <w:rsid w:val="00242FEB"/>
+    <w:pPr>
+      <w:spacing w:after="200" w:line="240" w:lineRule="auto"/>
+    </w:pPr>
+    <w:rPr>
+      <w:i/>
+      <w:iCs/>
+      <w:color w:val="44546A" w:themeColor="text2"/>
+      <w:sz w:val="18"/>
+      <w:szCs w:val="18"/>
+    </w:rPr>
+  </w:style>
 </w:styles>
 </file>
 
@@ -2669,7 +2923,7 @@
     <b:Month>September</b:Month>
     <b:Day>23</b:Day>
     <b:URL>https://www.gov.ca.gov/wp-content/uploads/2020/09/9.23.20-EO-N-79-20-Climate.pdf</b:URL>
-    <b:RefOrder>4</b:RefOrder>
+    <b:RefOrder>5</b:RefOrder>
   </b:Source>
   <b:Source>
     <b:Tag>Hir18</b:Tag>
@@ -2691,13 +2945,36 @@
     <b:Month>April</b:Month>
     <b:Day>2</b:Day>
     <b:URL>https://www.nytimes.com/2018/04/02/climate/trump-auto-emissions-rules.html</b:URL>
-    <b:RefOrder>5</b:RefOrder>
+    <b:RefOrder>6</b:RefOrder>
+  </b:Source>
+  <b:Source>
+    <b:Tag>Chr18</b:Tag>
+    <b:SourceType>InternetSite</b:SourceType>
+    <b:Guid>{C5378BB8-A65D-437F-9DD7-F627CCED78F3}</b:Guid>
+    <b:Author>
+      <b:Author>
+        <b:NameList>
+          <b:Person>
+            <b:Last>Christie Aschwanden</b:Last>
+            <b:First>Anna</b:First>
+            <b:Middle>Maria Barry-Jester, Ella Koeze , Maggie Koerth</b:Middle>
+          </b:Person>
+        </b:NameList>
+      </b:Author>
+    </b:Author>
+    <b:Title>Why California’s Wildfires Are So Destructive, In 5 Charts</b:Title>
+    <b:InternetSiteTitle>538</b:InternetSiteTitle>
+    <b:Year>2018</b:Year>
+    <b:Month>November</b:Month>
+    <b:Day>16</b:Day>
+    <b:URL>https://fivethirtyeight.com/features/why-californias-wildfires-are-so-destructive-in-5-charts/</b:URL>
+    <b:RefOrder>4</b:RefOrder>
   </b:Source>
 </b:Sources>
 </file>
 
 <file path=customXml/itemProps1.xml><?xml version="1.0" encoding="utf-8"?>
-<ds:datastoreItem xmlns:ds="http://schemas.openxmlformats.org/officeDocument/2006/customXml" ds:itemID="{BC7B3F7D-69A6-4290-88C4-8286199E9A10}">
+<ds:datastoreItem xmlns:ds="http://schemas.openxmlformats.org/officeDocument/2006/customXml" ds:itemID="{BBD635E6-02A2-4F99-8701-6B74C4B6E255}">
   <ds:schemaRefs>
     <ds:schemaRef ds:uri="http://schemas.openxmlformats.org/officeDocument/2006/bibliography"/>
   </ds:schemaRefs>

</xml_diff>

<commit_message>
Updated PPT with Lit Review/EDA
</commit_message>
<xml_diff>
--- a/Final Project/Group_3_Data_621 Final.docx
+++ b/Final Project/Group_3_Data_621 Final.docx
@@ -1151,27 +1151,14 @@
       <w:r>
         <w:t xml:space="preserve">Figure </w:t>
       </w:r>
-      <w:r>
-        <w:fldChar w:fldCharType="begin"/>
-      </w:r>
-      <w:r>
-        <w:instrText xml:space="preserve"> SEQ Figure \* ARABIC </w:instrText>
-      </w:r>
-      <w:r>
-        <w:fldChar w:fldCharType="separate"/>
-      </w:r>
-      <w:r>
-        <w:rPr>
-          <w:noProof/>
-        </w:rPr>
-        <w:t>1</w:t>
-      </w:r>
-      <w:r>
-        <w:rPr>
-          <w:noProof/>
-        </w:rPr>
-        <w:fldChar w:fldCharType="end"/>
-      </w:r>
+      <w:fldSimple w:instr=" SEQ Figure \* ARABIC ">
+        <w:r>
+          <w:rPr>
+            <w:noProof/>
+          </w:rPr>
+          <w:t>1</w:t>
+        </w:r>
+      </w:fldSimple>
       <w:r>
         <w:t xml:space="preserve"> California Temperatures</w:t>
       </w:r>
@@ -1484,6 +1471,7 @@
           <w:id w:val="-838695369"/>
           <w:citation/>
         </w:sdtPr>
+        <w:sdtEndPr/>
         <w:sdtContent>
           <w:r>
             <w:rPr>
@@ -1586,6 +1574,7 @@
           <w:id w:val="1829626827"/>
           <w:citation/>
         </w:sdtPr>
+        <w:sdtEndPr/>
         <w:sdtContent>
           <w:r>
             <w:rPr>
@@ -1656,6 +1645,7 @@
       <w:r>
         <w:rPr>
           <w:rFonts w:ascii="Times New Roman" w:eastAsiaTheme="majorEastAsia" w:hAnsi="Times New Roman" w:cs="Times New Roman"/>
+          <w:noProof/>
           <w:sz w:val="24"/>
           <w:szCs w:val="24"/>
         </w:rPr>
@@ -1709,14 +1699,27 @@
       <w:r>
         <w:t xml:space="preserve">Figure </w:t>
       </w:r>
-      <w:fldSimple w:instr=" SEQ Figure \* ARABIC ">
-        <w:r>
-          <w:rPr>
-            <w:noProof/>
-          </w:rPr>
-          <w:t>2</w:t>
-        </w:r>
-      </w:fldSimple>
+      <w:r>
+        <w:fldChar w:fldCharType="begin"/>
+      </w:r>
+      <w:r>
+        <w:instrText xml:space="preserve"> SEQ Figure \* ARABIC </w:instrText>
+      </w:r>
+      <w:r>
+        <w:fldChar w:fldCharType="separate"/>
+      </w:r>
+      <w:r>
+        <w:rPr>
+          <w:noProof/>
+        </w:rPr>
+        <w:t>2</w:t>
+      </w:r>
+      <w:r>
+        <w:rPr>
+          <w:noProof/>
+        </w:rPr>
+        <w:fldChar w:fldCharType="end"/>
+      </w:r>
       <w:r>
         <w:t xml:space="preserve"> European ICE emissions</w:t>
       </w:r>
@@ -1725,6 +1728,7 @@
           <w:id w:val="1533142168"/>
           <w:citation/>
         </w:sdtPr>
+        <w:sdtEndPr/>
         <w:sdtContent>
           <w:r>
             <w:fldChar w:fldCharType="begin"/>
@@ -1783,6 +1787,7 @@
           <w:id w:val="821783924"/>
           <w:citation/>
         </w:sdtPr>
+        <w:sdtEndPr/>
         <w:sdtContent>
           <w:r>
             <w:rPr>
@@ -1845,6 +1850,7 @@
           <w:id w:val="965702223"/>
           <w:citation/>
         </w:sdtPr>
+        <w:sdtEndPr/>
         <w:sdtContent>
           <w:r>
             <w:rPr>
@@ -1915,6 +1921,7 @@
           <w:id w:val="1676917283"/>
           <w:citation/>
         </w:sdtPr>
+        <w:sdtEndPr/>
         <w:sdtContent>
           <w:r>
             <w:rPr>
@@ -1985,6 +1992,7 @@
           <w:id w:val="-179893808"/>
           <w:citation/>
         </w:sdtPr>
+        <w:sdtEndPr/>
         <w:sdtContent>
           <w:r>
             <w:rPr>
@@ -2063,6 +2071,7 @@
       <w:r>
         <w:rPr>
           <w:rFonts w:ascii="Times New Roman" w:eastAsiaTheme="majorEastAsia" w:hAnsi="Times New Roman" w:cs="Times New Roman"/>
+          <w:noProof/>
           <w:sz w:val="24"/>
           <w:szCs w:val="24"/>
         </w:rPr>
@@ -2117,14 +2126,27 @@
       <w:r>
         <w:t xml:space="preserve">Figure </w:t>
       </w:r>
-      <w:fldSimple w:instr=" SEQ Figure \* ARABIC ">
-        <w:r>
-          <w:rPr>
-            <w:noProof/>
-          </w:rPr>
-          <w:t>3</w:t>
-        </w:r>
-      </w:fldSimple>
+      <w:r>
+        <w:fldChar w:fldCharType="begin"/>
+      </w:r>
+      <w:r>
+        <w:instrText xml:space="preserve"> SEQ Figure \* ARABIC </w:instrText>
+      </w:r>
+      <w:r>
+        <w:fldChar w:fldCharType="separate"/>
+      </w:r>
+      <w:r>
+        <w:rPr>
+          <w:noProof/>
+        </w:rPr>
+        <w:t>3</w:t>
+      </w:r>
+      <w:r>
+        <w:rPr>
+          <w:noProof/>
+        </w:rPr>
+        <w:fldChar w:fldCharType="end"/>
+      </w:r>
       <w:r>
         <w:t xml:space="preserve">: CO2 Reductions </w:t>
       </w:r>
@@ -2133,6 +2155,7 @@
           <w:id w:val="287169495"/>
           <w:citation/>
         </w:sdtPr>
+        <w:sdtEndPr/>
         <w:sdtContent>
           <w:r>
             <w:fldChar w:fldCharType="begin"/>
@@ -2169,7 +2192,23 @@
           <w:sz w:val="24"/>
           <w:szCs w:val="24"/>
         </w:rPr>
-        <w:t xml:space="preserve">The authors of this paper have found that most studies are localized on a single country or continent, and therefore might not reflect the diversity of automotive manufactures, which while CO2 emission reduction is ubiquitous, ideological differences might impact individual car design. Therefore the authors wanted to focus on the California market, which as mentioned before is diverse and the largest in the US. </w:t>
+        <w:t xml:space="preserve">The authors of this paper have found that most studies are localized on a single country or continent, and therefore might not reflect the diversity of automotive manufactures, which while CO2 emission reduction is ubiquitous, ideological differences might impact individual car design. </w:t>
+      </w:r>
+      <w:r>
+        <w:rPr>
+          <w:rFonts w:ascii="Times New Roman" w:eastAsiaTheme="majorEastAsia" w:hAnsi="Times New Roman" w:cs="Times New Roman"/>
+          <w:sz w:val="24"/>
+          <w:szCs w:val="24"/>
+        </w:rPr>
+        <w:t>Therefore,</w:t>
+      </w:r>
+      <w:r>
+        <w:rPr>
+          <w:rFonts w:ascii="Times New Roman" w:eastAsiaTheme="majorEastAsia" w:hAnsi="Times New Roman" w:cs="Times New Roman"/>
+          <w:sz w:val="24"/>
+          <w:szCs w:val="24"/>
+        </w:rPr>
+        <w:t xml:space="preserve"> the authors wanted to focus on the California market, which as mentioned before is diverse and the largest in the US. </w:t>
       </w:r>
     </w:p>
     <w:p>
@@ -2315,7 +2354,10 @@
             <w:p>
               <w:pPr>
                 <w:pStyle w:val="Bibliography"/>
-                <w:ind w:left="720" w:hanging="720"/>
+                <w:numPr>
+                  <w:ilvl w:val="0"/>
+                  <w:numId w:val="4"/>
+                </w:numPr>
                 <w:rPr>
                   <w:noProof/>
                   <w:sz w:val="24"/>
@@ -2355,7 +2397,10 @@
             <w:p>
               <w:pPr>
                 <w:pStyle w:val="Bibliography"/>
-                <w:ind w:left="720" w:hanging="720"/>
+                <w:numPr>
+                  <w:ilvl w:val="0"/>
+                  <w:numId w:val="4"/>
+                </w:numPr>
                 <w:rPr>
                   <w:noProof/>
                 </w:rPr>
@@ -2364,7 +2409,7 @@
                 <w:rPr>
                   <w:noProof/>
                 </w:rPr>
-                <w:t xml:space="preserve">G. Mellios, S. H. (2011). Parameterisation of fuel consumption and CO 2. </w:t>
+                <w:t xml:space="preserve">Fontaras, G., &amp; Panagiota, D. (2011). The evolution of European passenger car characteristics 2000–2010 and its effects on real-world CO 2 emissions and CO 2 reduction policy . </w:t>
               </w:r>
               <w:r>
                 <w:rPr>
@@ -2372,7 +2417,7 @@
                   <w:iCs/>
                   <w:noProof/>
                 </w:rPr>
-                <w:t>JRC Scientific and Technical Reports</w:t>
+                <w:t>Energy Policy</w:t>
               </w:r>
               <w:r>
                 <w:rPr>
@@ -2384,7 +2429,42 @@
             <w:p>
               <w:pPr>
                 <w:pStyle w:val="Bibliography"/>
-                <w:ind w:left="720" w:hanging="720"/>
+                <w:numPr>
+                  <w:ilvl w:val="0"/>
+                  <w:numId w:val="4"/>
+                </w:numPr>
+                <w:rPr>
+                  <w:noProof/>
+                </w:rPr>
+              </w:pPr>
+              <w:r>
+                <w:rPr>
+                  <w:noProof/>
+                </w:rPr>
+                <w:t xml:space="preserve">G. Mellios, S. H. (2011). Parameterisation of fuel consumption and CO 2. </w:t>
+              </w:r>
+              <w:r>
+                <w:rPr>
+                  <w:i/>
+                  <w:iCs/>
+                  <w:noProof/>
+                </w:rPr>
+                <w:t>JRC Scientific and Technical Reports</w:t>
+              </w:r>
+              <w:r>
+                <w:rPr>
+                  <w:noProof/>
+                </w:rPr>
+                <w:t>.</w:t>
+              </w:r>
+            </w:p>
+            <w:p>
+              <w:pPr>
+                <w:pStyle w:val="Bibliography"/>
+                <w:numPr>
+                  <w:ilvl w:val="0"/>
+                  <w:numId w:val="4"/>
+                </w:numPr>
                 <w:rPr>
                   <w:noProof/>
                 </w:rPr>
@@ -2413,7 +2493,10 @@
             <w:p>
               <w:pPr>
                 <w:pStyle w:val="Bibliography"/>
-                <w:ind w:left="720" w:hanging="720"/>
+                <w:numPr>
+                  <w:ilvl w:val="0"/>
+                  <w:numId w:val="4"/>
+                </w:numPr>
                 <w:rPr>
                   <w:noProof/>
                 </w:rPr>
@@ -2422,7 +2505,7 @@
                 <w:rPr>
                   <w:noProof/>
                 </w:rPr>
-                <w:t xml:space="preserve">Kevin R. Gurney, I. R. (2012). Quantification of Fossil Fuel CO 2 Emissions on the Building/Street. </w:t>
+                <w:t xml:space="preserve">J.A. Paravantis *, D. G. (2006). Trends in energy consumption and carbon dioxide emissions. </w:t>
               </w:r>
               <w:r>
                 <w:rPr>
@@ -2430,7 +2513,7 @@
                   <w:iCs/>
                   <w:noProof/>
                 </w:rPr>
-                <w:t>Environmental Science and Technology</w:t>
+                <w:t>Technology in Forecasting and Societal Change</w:t>
               </w:r>
               <w:r>
                 <w:rPr>
@@ -2442,7 +2525,74 @@
             <w:p>
               <w:pPr>
                 <w:pStyle w:val="Bibliography"/>
-                <w:ind w:left="720" w:hanging="720"/>
+                <w:numPr>
+                  <w:ilvl w:val="0"/>
+                  <w:numId w:val="4"/>
+                </w:numPr>
+                <w:rPr>
+                  <w:noProof/>
+                </w:rPr>
+              </w:pPr>
+              <w:r>
+                <w:rPr>
+                  <w:noProof/>
+                </w:rPr>
+                <w:t xml:space="preserve">Kevin R. Gurney, I. R. (2012). Quantification of Fossil Fuel CO 2 Emissions on the Building/Street. </w:t>
+              </w:r>
+              <w:r>
+                <w:rPr>
+                  <w:i/>
+                  <w:iCs/>
+                  <w:noProof/>
+                </w:rPr>
+                <w:t>Environmental Science and Technology</w:t>
+              </w:r>
+              <w:r>
+                <w:rPr>
+                  <w:noProof/>
+                </w:rPr>
+                <w:t>.</w:t>
+              </w:r>
+            </w:p>
+            <w:p>
+              <w:pPr>
+                <w:pStyle w:val="Bibliography"/>
+                <w:numPr>
+                  <w:ilvl w:val="0"/>
+                  <w:numId w:val="4"/>
+                </w:numPr>
+                <w:rPr>
+                  <w:noProof/>
+                </w:rPr>
+              </w:pPr>
+              <w:r>
+                <w:rPr>
+                  <w:noProof/>
+                </w:rPr>
+                <w:t xml:space="preserve">Kii, M. (2020). Reductions in CO 2 Emissions from Passenger Cars in Japan under Population and Technology. </w:t>
+              </w:r>
+              <w:r>
+                <w:rPr>
+                  <w:i/>
+                  <w:iCs/>
+                  <w:noProof/>
+                </w:rPr>
+                <w:t xml:space="preserve">Sustainability </w:t>
+              </w:r>
+              <w:r>
+                <w:rPr>
+                  <w:noProof/>
+                </w:rPr>
+                <w:t>.</w:t>
+              </w:r>
+            </w:p>
+            <w:p>
+              <w:pPr>
+                <w:pStyle w:val="Bibliography"/>
+                <w:numPr>
+                  <w:ilvl w:val="0"/>
+                  <w:numId w:val="4"/>
+                </w:numPr>
                 <w:rPr>
                   <w:noProof/>
                 </w:rPr>
@@ -2471,7 +2621,10 @@
             <w:p>
               <w:pPr>
                 <w:pStyle w:val="Bibliography"/>
-                <w:ind w:left="720" w:hanging="720"/>
+                <w:numPr>
+                  <w:ilvl w:val="0"/>
+                  <w:numId w:val="4"/>
+                </w:numPr>
                 <w:rPr>
                   <w:noProof/>
                 </w:rPr>
@@ -2500,7 +2653,10 @@
             <w:p>
               <w:pPr>
                 <w:pStyle w:val="Bibliography"/>
-                <w:ind w:left="720" w:hanging="720"/>
+                <w:numPr>
+                  <w:ilvl w:val="0"/>
+                  <w:numId w:val="4"/>
+                </w:numPr>
                 <w:rPr>
                   <w:noProof/>
                 </w:rPr>
@@ -2529,7 +2685,10 @@
             <w:p>
               <w:pPr>
                 <w:pStyle w:val="Bibliography"/>
-                <w:ind w:left="720" w:hanging="720"/>
+                <w:numPr>
+                  <w:ilvl w:val="0"/>
+                  <w:numId w:val="4"/>
+                </w:numPr>
                 <w:rPr>
                   <w:noProof/>
                 </w:rPr>
@@ -2558,7 +2717,10 @@
             <w:p>
               <w:pPr>
                 <w:pStyle w:val="Bibliography"/>
-                <w:ind w:left="720" w:hanging="720"/>
+                <w:numPr>
+                  <w:ilvl w:val="0"/>
+                  <w:numId w:val="4"/>
+                </w:numPr>
                 <w:rPr>
                   <w:noProof/>
                 </w:rPr>
@@ -2974,6 +3136,92 @@
       </w:pPr>
     </w:lvl>
   </w:abstractNum>
+  <w:abstractNum w:abstractNumId="3" w15:restartNumberingAfterBreak="0">
+    <w:nsid w:val="644A47A8"/>
+    <w:multiLevelType w:val="hybridMultilevel"/>
+    <w:tmpl w:val="984C488E"/>
+    <w:lvl w:ilvl="0" w:tplc="0409000F">
+      <w:start w:val="1"/>
+      <w:numFmt w:val="decimal"/>
+      <w:lvlText w:val="%1."/>
+      <w:lvlJc w:val="left"/>
+      <w:pPr>
+        <w:ind w:left="720" w:hanging="360"/>
+      </w:pPr>
+    </w:lvl>
+    <w:lvl w:ilvl="1" w:tplc="04090019" w:tentative="1">
+      <w:start w:val="1"/>
+      <w:numFmt w:val="lowerLetter"/>
+      <w:lvlText w:val="%2."/>
+      <w:lvlJc w:val="left"/>
+      <w:pPr>
+        <w:ind w:left="1440" w:hanging="360"/>
+      </w:pPr>
+    </w:lvl>
+    <w:lvl w:ilvl="2" w:tplc="0409001B" w:tentative="1">
+      <w:start w:val="1"/>
+      <w:numFmt w:val="lowerRoman"/>
+      <w:lvlText w:val="%3."/>
+      <w:lvlJc w:val="right"/>
+      <w:pPr>
+        <w:ind w:left="2160" w:hanging="180"/>
+      </w:pPr>
+    </w:lvl>
+    <w:lvl w:ilvl="3" w:tplc="0409000F" w:tentative="1">
+      <w:start w:val="1"/>
+      <w:numFmt w:val="decimal"/>
+      <w:lvlText w:val="%4."/>
+      <w:lvlJc w:val="left"/>
+      <w:pPr>
+        <w:ind w:left="2880" w:hanging="360"/>
+      </w:pPr>
+    </w:lvl>
+    <w:lvl w:ilvl="4" w:tplc="04090019" w:tentative="1">
+      <w:start w:val="1"/>
+      <w:numFmt w:val="lowerLetter"/>
+      <w:lvlText w:val="%5."/>
+      <w:lvlJc w:val="left"/>
+      <w:pPr>
+        <w:ind w:left="3600" w:hanging="360"/>
+      </w:pPr>
+    </w:lvl>
+    <w:lvl w:ilvl="5" w:tplc="0409001B" w:tentative="1">
+      <w:start w:val="1"/>
+      <w:numFmt w:val="lowerRoman"/>
+      <w:lvlText w:val="%6."/>
+      <w:lvlJc w:val="right"/>
+      <w:pPr>
+        <w:ind w:left="4320" w:hanging="180"/>
+      </w:pPr>
+    </w:lvl>
+    <w:lvl w:ilvl="6" w:tplc="0409000F" w:tentative="1">
+      <w:start w:val="1"/>
+      <w:numFmt w:val="decimal"/>
+      <w:lvlText w:val="%7."/>
+      <w:lvlJc w:val="left"/>
+      <w:pPr>
+        <w:ind w:left="5040" w:hanging="360"/>
+      </w:pPr>
+    </w:lvl>
+    <w:lvl w:ilvl="7" w:tplc="04090019" w:tentative="1">
+      <w:start w:val="1"/>
+      <w:numFmt w:val="lowerLetter"/>
+      <w:lvlText w:val="%8."/>
+      <w:lvlJc w:val="left"/>
+      <w:pPr>
+        <w:ind w:left="5760" w:hanging="360"/>
+      </w:pPr>
+    </w:lvl>
+    <w:lvl w:ilvl="8" w:tplc="0409001B" w:tentative="1">
+      <w:start w:val="1"/>
+      <w:numFmt w:val="lowerRoman"/>
+      <w:lvlText w:val="%9."/>
+      <w:lvlJc w:val="right"/>
+      <w:pPr>
+        <w:ind w:left="6480" w:hanging="180"/>
+      </w:pPr>
+    </w:lvl>
+  </w:abstractNum>
   <w:num w:numId="1">
     <w:abstractNumId w:val="1"/>
   </w:num>
@@ -2982,6 +3230,9 @@
   </w:num>
   <w:num w:numId="3">
     <w:abstractNumId w:val="0"/>
+  </w:num>
+  <w:num w:numId="4">
+    <w:abstractNumId w:val="3"/>
   </w:num>
 </w:numbering>
 </file>

</xml_diff>

<commit_message>
adds one page of methodology to write-up
</commit_message>
<xml_diff>
--- a/Final Project/Group_3_Data_621 Final.docx
+++ b/Final Project/Group_3_Data_621 Final.docx
@@ -1,6 +1,6 @@
 
 <file path=word/document.xml><?xml version="1.0" encoding="utf-8"?>
-<w:document xmlns:wpc="http://schemas.microsoft.com/office/word/2010/wordprocessingCanvas" xmlns:cx="http://schemas.microsoft.com/office/drawing/2014/chartex" xmlns:cx1="http://schemas.microsoft.com/office/drawing/2015/9/8/chartex" xmlns:cx2="http://schemas.microsoft.com/office/drawing/2015/10/21/chartex" xmlns:cx3="http://schemas.microsoft.com/office/drawing/2016/5/9/chartex" xmlns:cx4="http://schemas.microsoft.com/office/drawing/2016/5/10/chartex" xmlns:cx5="http://schemas.microsoft.com/office/drawing/2016/5/11/chartex" xmlns:cx6="http://schemas.microsoft.com/office/drawing/2016/5/12/chartex" xmlns:cx7="http://schemas.microsoft.com/office/drawing/2016/5/13/chartex" xmlns:cx8="http://schemas.microsoft.com/office/drawing/2016/5/14/chartex" xmlns:mc="http://schemas.openxmlformats.org/markup-compatibility/2006" xmlns:aink="http://schemas.microsoft.com/office/drawing/2016/ink" xmlns:am3d="http://schemas.microsoft.com/office/drawing/2017/model3d" xmlns:o="urn:schemas-microsoft-com:office:office" xmlns:r="http://schemas.openxmlformats.org/officeDocument/2006/relationships" xmlns:m="http://schemas.openxmlformats.org/officeDocument/2006/math" xmlns:v="urn:schemas-microsoft-com:vml" xmlns:wp14="http://schemas.microsoft.com/office/word/2010/wordprocessingDrawing" xmlns:wp="http://schemas.openxmlformats.org/drawingml/2006/wordprocessingDrawing" xmlns:w10="urn:schemas-microsoft-com:office:word" xmlns:w="http://schemas.openxmlformats.org/wordprocessingml/2006/main" xmlns:w14="http://schemas.microsoft.com/office/word/2010/wordml" xmlns:w15="http://schemas.microsoft.com/office/word/2012/wordml" xmlns:w16cex="http://schemas.microsoft.com/office/word/2018/wordml/cex" xmlns:w16cid="http://schemas.microsoft.com/office/word/2016/wordml/cid" xmlns:w16="http://schemas.microsoft.com/office/word/2018/wordml" xmlns:w16se="http://schemas.microsoft.com/office/word/2015/wordml/symex" xmlns:wpg="http://schemas.microsoft.com/office/word/2010/wordprocessingGroup" xmlns:wpi="http://schemas.microsoft.com/office/word/2010/wordprocessingInk" xmlns:wne="http://schemas.microsoft.com/office/word/2006/wordml" xmlns:wps="http://schemas.microsoft.com/office/word/2010/wordprocessingShape" mc:Ignorable="w14 w15 w16se w16cid w16 w16cex wp14">
+<w:document xmlns:wpc="http://schemas.microsoft.com/office/word/2010/wordprocessingCanvas" xmlns:cx="http://schemas.microsoft.com/office/drawing/2014/chartex" xmlns:cx1="http://schemas.microsoft.com/office/drawing/2015/9/8/chartex" xmlns:cx2="http://schemas.microsoft.com/office/drawing/2015/10/21/chartex" xmlns:cx3="http://schemas.microsoft.com/office/drawing/2016/5/9/chartex" xmlns:cx4="http://schemas.microsoft.com/office/drawing/2016/5/10/chartex" xmlns:cx5="http://schemas.microsoft.com/office/drawing/2016/5/11/chartex" xmlns:cx6="http://schemas.microsoft.com/office/drawing/2016/5/12/chartex" xmlns:cx7="http://schemas.microsoft.com/office/drawing/2016/5/13/chartex" xmlns:cx8="http://schemas.microsoft.com/office/drawing/2016/5/14/chartex" xmlns:mc="http://schemas.openxmlformats.org/markup-compatibility/2006" xmlns:aink="http://schemas.microsoft.com/office/drawing/2016/ink" xmlns:am3d="http://schemas.microsoft.com/office/drawing/2017/model3d" xmlns:o="urn:schemas-microsoft-com:office:office" xmlns:r="http://schemas.openxmlformats.org/officeDocument/2006/relationships" xmlns:m="http://schemas.openxmlformats.org/officeDocument/2006/math" xmlns:v="urn:schemas-microsoft-com:vml" xmlns:wp14="http://schemas.microsoft.com/office/word/2010/wordprocessingDrawing" xmlns:wp="http://schemas.openxmlformats.org/drawingml/2006/wordprocessingDrawing" xmlns:w10="urn:schemas-microsoft-com:office:word" xmlns:w="http://schemas.openxmlformats.org/wordprocessingml/2006/main" xmlns:w14="http://schemas.microsoft.com/office/word/2010/wordml" xmlns:w15="http://schemas.microsoft.com/office/word/2012/wordml" xmlns:w16cid="http://schemas.microsoft.com/office/word/2016/wordml/cid" xmlns:w16se="http://schemas.microsoft.com/office/word/2015/wordml/symex" xmlns:wpg="http://schemas.microsoft.com/office/word/2010/wordprocessingGroup" xmlns:wpi="http://schemas.microsoft.com/office/word/2010/wordprocessingInk" xmlns:wne="http://schemas.microsoft.com/office/word/2006/wordml" xmlns:wps="http://schemas.microsoft.com/office/word/2010/wordprocessingShape" mc:Ignorable="w14 w15 w16se w16cid wp14">
   <w:body>
     <w:p>
       <w:pPr>
@@ -1151,14 +1151,27 @@
       <w:r>
         <w:t xml:space="preserve">Figure </w:t>
       </w:r>
-      <w:fldSimple w:instr=" SEQ Figure \* ARABIC ">
-        <w:r>
-          <w:rPr>
-            <w:noProof/>
-          </w:rPr>
-          <w:t>1</w:t>
-        </w:r>
-      </w:fldSimple>
+      <w:r>
+        <w:fldChar w:fldCharType="begin"/>
+      </w:r>
+      <w:r>
+        <w:instrText xml:space="preserve"> SEQ Figure \* ARABIC </w:instrText>
+      </w:r>
+      <w:r>
+        <w:fldChar w:fldCharType="separate"/>
+      </w:r>
+      <w:r>
+        <w:rPr>
+          <w:noProof/>
+        </w:rPr>
+        <w:t>1</w:t>
+      </w:r>
+      <w:r>
+        <w:rPr>
+          <w:noProof/>
+        </w:rPr>
+        <w:fldChar w:fldCharType="end"/>
+      </w:r>
       <w:r>
         <w:t xml:space="preserve"> California Temperatures</w:t>
       </w:r>
@@ -1207,7 +1220,23 @@
           <w:sz w:val="24"/>
           <w:szCs w:val="24"/>
         </w:rPr>
-        <w:t>With such dire consequences on the horizon, California Governor Gavin Newsom signed an executive order in September 2020 to ban all new internal-combustible engine vehicles (ICE) by 2035, and an outright ban on sales by 2045</w:t>
+        <w:t>With such dire consequences on the horizon, California Governor Gavin Newsom signed an executive order in September 2020 to ban all new internal-combustible engine vehicles (ICE</w:t>
+      </w:r>
+      <w:r>
+        <w:rPr>
+          <w:rFonts w:ascii="Times New Roman" w:hAnsi="Times New Roman" w:cs="Times New Roman"/>
+          <w:sz w:val="24"/>
+          <w:szCs w:val="24"/>
+        </w:rPr>
+        <w:t>s</w:t>
+      </w:r>
+      <w:r>
+        <w:rPr>
+          <w:rFonts w:ascii="Times New Roman" w:hAnsi="Times New Roman" w:cs="Times New Roman"/>
+          <w:sz w:val="24"/>
+          <w:szCs w:val="24"/>
+        </w:rPr>
+        <w:t>) by 2035, and an outright ban on sales by 2045</w:t>
       </w:r>
       <w:r>
         <w:rPr>
@@ -1286,7 +1315,7 @@
           <w:sz w:val="24"/>
           <w:szCs w:val="24"/>
         </w:rPr>
-        <w:t>California has long been on the forefront of clean energy, having maintain its own stricter gasoline standard CARBOB, a zero-emission vehicle (ZEV) standard, a separate low-carbon fuel standard incentive on all power generation (LCFS) and even tighter vehicle emission standards (CAA Section 909</w:t>
+        <w:t>California has long been on the forefront of clean energy, having maintain</w:t>
       </w:r>
       <w:r>
         <w:rPr>
@@ -1294,7 +1323,47 @@
           <w:sz w:val="24"/>
           <w:szCs w:val="24"/>
         </w:rPr>
-        <w:t>, with the aforementioned setting nation wide vehicle standards and also earning the ire of the 2020 EPA administration</w:t>
+        <w:t>ed</w:t>
+      </w:r>
+      <w:r>
+        <w:rPr>
+          <w:rFonts w:ascii="Times New Roman" w:hAnsi="Times New Roman" w:cs="Times New Roman"/>
+          <w:sz w:val="24"/>
+          <w:szCs w:val="24"/>
+        </w:rPr>
+        <w:t xml:space="preserve"> its own stricter gasoline standard CARBOB, a zero-emission vehicle (ZEV) standard, a separate low-carbon fuel standard incentive on all power generation (LCFS) and even tighter vehicle emission standards (CAA Section 909</w:t>
+      </w:r>
+      <w:r>
+        <w:rPr>
+          <w:rFonts w:ascii="Times New Roman" w:hAnsi="Times New Roman" w:cs="Times New Roman"/>
+          <w:sz w:val="24"/>
+          <w:szCs w:val="24"/>
+        </w:rPr>
+        <w:t>)</w:t>
+      </w:r>
+      <w:r>
+        <w:rPr>
+          <w:rFonts w:ascii="Times New Roman" w:hAnsi="Times New Roman" w:cs="Times New Roman"/>
+          <w:sz w:val="24"/>
+          <w:szCs w:val="24"/>
+        </w:rPr>
+        <w:t>, with the aforementioned setting nation</w:t>
+      </w:r>
+      <w:r>
+        <w:rPr>
+          <w:rFonts w:ascii="Times New Roman" w:hAnsi="Times New Roman" w:cs="Times New Roman"/>
+          <w:sz w:val="24"/>
+          <w:szCs w:val="24"/>
+        </w:rPr>
+        <w:t>-</w:t>
+      </w:r>
+      <w:r>
+        <w:rPr>
+          <w:rFonts w:ascii="Times New Roman" w:hAnsi="Times New Roman" w:cs="Times New Roman"/>
+          <w:sz w:val="24"/>
+          <w:szCs w:val="24"/>
+        </w:rPr>
+        <w:t>wide vehicle standards and also earning the ire of the 2020 EPA administration</w:t>
       </w:r>
       <w:sdt>
         <w:sdtPr>
@@ -1394,7 +1463,79 @@
           <w:sz w:val="24"/>
           <w:szCs w:val="24"/>
         </w:rPr>
-        <w:t xml:space="preserve">Given the recentness (at the time of this report’s writing) of Newsom’s ban, the question of what impact would the ban of ICE engines have on meaningful reduce carbon dioxide emissions in California. Our team seeks to help shed light on different scenarios, and more importantly quantify said carbon dioxide emissions, using generalized linear models on vehicle data set. Such a model would not only be powerful for assessing California’s progress towards a lower carbon future but also serve as a tool for policy makers in other states, to evaluate the efficacy of similar program. </w:t>
+        <w:t>Given the recentness (at the time of this report’s writing) of Newsom’s ban, the</w:t>
+      </w:r>
+      <w:r>
+        <w:rPr>
+          <w:rFonts w:ascii="Times New Roman" w:hAnsi="Times New Roman" w:cs="Times New Roman"/>
+          <w:sz w:val="24"/>
+          <w:szCs w:val="24"/>
+        </w:rPr>
+        <w:t>re is an underlying</w:t>
+      </w:r>
+      <w:r>
+        <w:rPr>
+          <w:rFonts w:ascii="Times New Roman" w:hAnsi="Times New Roman" w:cs="Times New Roman"/>
+          <w:sz w:val="24"/>
+          <w:szCs w:val="24"/>
+        </w:rPr>
+        <w:t xml:space="preserve"> question of what impact the ban</w:t>
+      </w:r>
+      <w:r>
+        <w:rPr>
+          <w:rFonts w:ascii="Times New Roman" w:hAnsi="Times New Roman" w:cs="Times New Roman"/>
+          <w:sz w:val="24"/>
+          <w:szCs w:val="24"/>
+        </w:rPr>
+        <w:t xml:space="preserve"> </w:t>
+      </w:r>
+      <w:r>
+        <w:rPr>
+          <w:rFonts w:ascii="Times New Roman" w:hAnsi="Times New Roman" w:cs="Times New Roman"/>
+          <w:sz w:val="24"/>
+          <w:szCs w:val="24"/>
+        </w:rPr>
+        <w:t xml:space="preserve">of ICE </w:t>
+      </w:r>
+      <w:r>
+        <w:rPr>
+          <w:rFonts w:ascii="Times New Roman" w:hAnsi="Times New Roman" w:cs="Times New Roman"/>
+          <w:sz w:val="24"/>
+          <w:szCs w:val="24"/>
+        </w:rPr>
+        <w:t>vehicles</w:t>
+      </w:r>
+      <w:r>
+        <w:rPr>
+          <w:rFonts w:ascii="Times New Roman" w:hAnsi="Times New Roman" w:cs="Times New Roman"/>
+          <w:sz w:val="24"/>
+          <w:szCs w:val="24"/>
+        </w:rPr>
+        <w:t xml:space="preserve"> would</w:t>
+      </w:r>
+      <w:r>
+        <w:rPr>
+          <w:rFonts w:ascii="Times New Roman" w:hAnsi="Times New Roman" w:cs="Times New Roman"/>
+          <w:sz w:val="24"/>
+          <w:szCs w:val="24"/>
+        </w:rPr>
+        <w:t xml:space="preserve"> have on </w:t>
+      </w:r>
+      <w:r>
+        <w:rPr>
+          <w:rFonts w:ascii="Times New Roman" w:hAnsi="Times New Roman" w:cs="Times New Roman"/>
+          <w:sz w:val="24"/>
+          <w:szCs w:val="24"/>
+        </w:rPr>
+        <w:t>meaningful reductions in</w:t>
+      </w:r>
+      <w:r>
+        <w:rPr>
+          <w:rFonts w:ascii="Times New Roman" w:hAnsi="Times New Roman" w:cs="Times New Roman"/>
+          <w:sz w:val="24"/>
+          <w:szCs w:val="24"/>
+        </w:rPr>
+        <w:t xml:space="preserve"> carbon dioxide emissions in California. Our team seeks to help shed light on different scenarios, and more importantly quantify said carbon dioxide emissions, using generalized linear models on vehicle data set. Such a model would not only be powerful for assessing California’s progress towards a lower carbon future but also serve as a tool for policy makers in other states, to evaluate the efficacy of similar program. </w:t>
       </w:r>
     </w:p>
     <w:p>
@@ -1699,27 +1840,14 @@
       <w:r>
         <w:t xml:space="preserve">Figure </w:t>
       </w:r>
-      <w:r>
-        <w:fldChar w:fldCharType="begin"/>
-      </w:r>
-      <w:r>
-        <w:instrText xml:space="preserve"> SEQ Figure \* ARABIC </w:instrText>
-      </w:r>
-      <w:r>
-        <w:fldChar w:fldCharType="separate"/>
-      </w:r>
-      <w:r>
-        <w:rPr>
-          <w:noProof/>
-        </w:rPr>
-        <w:t>2</w:t>
-      </w:r>
-      <w:r>
-        <w:rPr>
-          <w:noProof/>
-        </w:rPr>
-        <w:fldChar w:fldCharType="end"/>
-      </w:r>
+      <w:fldSimple w:instr=" SEQ Figure \* ARABIC ">
+        <w:r>
+          <w:rPr>
+            <w:noProof/>
+          </w:rPr>
+          <w:t>2</w:t>
+        </w:r>
+      </w:fldSimple>
       <w:r>
         <w:t xml:space="preserve"> European ICE emissions</w:t>
       </w:r>
@@ -2126,27 +2254,14 @@
       <w:r>
         <w:t xml:space="preserve">Figure </w:t>
       </w:r>
-      <w:r>
-        <w:fldChar w:fldCharType="begin"/>
-      </w:r>
-      <w:r>
-        <w:instrText xml:space="preserve"> SEQ Figure \* ARABIC </w:instrText>
-      </w:r>
-      <w:r>
-        <w:fldChar w:fldCharType="separate"/>
-      </w:r>
-      <w:r>
-        <w:rPr>
-          <w:noProof/>
-        </w:rPr>
-        <w:t>3</w:t>
-      </w:r>
-      <w:r>
-        <w:rPr>
-          <w:noProof/>
-        </w:rPr>
-        <w:fldChar w:fldCharType="end"/>
-      </w:r>
+      <w:fldSimple w:instr=" SEQ Figure \* ARABIC ">
+        <w:r>
+          <w:rPr>
+            <w:noProof/>
+          </w:rPr>
+          <w:t>3</w:t>
+        </w:r>
+      </w:fldSimple>
       <w:r>
         <w:t xml:space="preserve">: CO2 Reductions </w:t>
       </w:r>
@@ -2257,37 +2372,506 @@
       </w:r>
       <w:bookmarkEnd w:id="4"/>
     </w:p>
+    <w:p/>
     <w:p>
-      <w:r>
-        <w:br w:type="page"/>
+      <w:pPr>
+        <w:rPr>
+          <w:rFonts w:ascii="Times New Roman" w:eastAsiaTheme="majorEastAsia" w:hAnsi="Times New Roman" w:cs="Times New Roman"/>
+          <w:sz w:val="24"/>
+          <w:szCs w:val="24"/>
+        </w:rPr>
+      </w:pPr>
+      <w:r>
+        <w:rPr>
+          <w:rFonts w:ascii="Times New Roman" w:eastAsiaTheme="majorEastAsia" w:hAnsi="Times New Roman" w:cs="Times New Roman"/>
+          <w:sz w:val="24"/>
+          <w:szCs w:val="24"/>
+        </w:rPr>
+        <w:t>In order to effectively</w:t>
+      </w:r>
+      <w:r>
+        <w:rPr>
+          <w:rFonts w:ascii="Times New Roman" w:eastAsiaTheme="majorEastAsia" w:hAnsi="Times New Roman" w:cs="Times New Roman"/>
+          <w:sz w:val="24"/>
+          <w:szCs w:val="24"/>
+        </w:rPr>
+        <w:t xml:space="preserve"> quantify carbon dioxide emissions</w:t>
+      </w:r>
+      <w:r>
+        <w:rPr>
+          <w:rFonts w:ascii="Times New Roman" w:eastAsiaTheme="majorEastAsia" w:hAnsi="Times New Roman" w:cs="Times New Roman"/>
+          <w:sz w:val="24"/>
+          <w:szCs w:val="24"/>
+        </w:rPr>
+        <w:t xml:space="preserve"> over the next fifteen years based on </w:t>
+      </w:r>
+      <w:r>
+        <w:rPr>
+          <w:rFonts w:ascii="Times New Roman" w:eastAsiaTheme="majorEastAsia" w:hAnsi="Times New Roman" w:cs="Times New Roman"/>
+          <w:sz w:val="24"/>
+          <w:szCs w:val="24"/>
+        </w:rPr>
+        <w:t>policy changes</w:t>
+      </w:r>
+      <w:r>
+        <w:rPr>
+          <w:rFonts w:ascii="Times New Roman" w:eastAsiaTheme="majorEastAsia" w:hAnsi="Times New Roman" w:cs="Times New Roman"/>
+          <w:sz w:val="24"/>
+          <w:szCs w:val="24"/>
+        </w:rPr>
+        <w:t xml:space="preserve"> in California, we initially set out to create a meaningful multiple linear regression model that could </w:t>
+      </w:r>
+      <w:r>
+        <w:rPr>
+          <w:rFonts w:ascii="Times New Roman" w:eastAsiaTheme="majorEastAsia" w:hAnsi="Times New Roman" w:cs="Times New Roman"/>
+          <w:sz w:val="24"/>
+          <w:szCs w:val="24"/>
+        </w:rPr>
+        <w:t xml:space="preserve">estimate the amount of carbon emissions (g/km) </w:t>
+      </w:r>
+      <w:r>
+        <w:rPr>
+          <w:rFonts w:ascii="Times New Roman" w:eastAsiaTheme="majorEastAsia" w:hAnsi="Times New Roman" w:cs="Times New Roman"/>
+          <w:sz w:val="24"/>
+          <w:szCs w:val="24"/>
+        </w:rPr>
+        <w:t>f</w:t>
+      </w:r>
+      <w:r>
+        <w:rPr>
+          <w:rFonts w:ascii="Times New Roman" w:eastAsiaTheme="majorEastAsia" w:hAnsi="Times New Roman" w:cs="Times New Roman"/>
+          <w:sz w:val="24"/>
+          <w:szCs w:val="24"/>
+        </w:rPr>
+        <w:t>or</w:t>
+      </w:r>
+      <w:r>
+        <w:rPr>
+          <w:rFonts w:ascii="Times New Roman" w:eastAsiaTheme="majorEastAsia" w:hAnsi="Times New Roman" w:cs="Times New Roman"/>
+          <w:sz w:val="24"/>
+          <w:szCs w:val="24"/>
+        </w:rPr>
+        <w:t xml:space="preserve"> a wide array of ICE vehicles</w:t>
+      </w:r>
+      <w:r>
+        <w:rPr>
+          <w:rFonts w:ascii="Times New Roman" w:eastAsiaTheme="majorEastAsia" w:hAnsi="Times New Roman" w:cs="Times New Roman"/>
+          <w:sz w:val="24"/>
+          <w:szCs w:val="24"/>
+        </w:rPr>
+        <w:t>. To do this,</w:t>
+      </w:r>
+      <w:r>
+        <w:rPr>
+          <w:rFonts w:ascii="Times New Roman" w:eastAsiaTheme="majorEastAsia" w:hAnsi="Times New Roman" w:cs="Times New Roman"/>
+          <w:sz w:val="24"/>
+          <w:szCs w:val="24"/>
+        </w:rPr>
+        <w:t xml:space="preserve"> we had to first identify features that account for the variance in these emissions. </w:t>
+      </w:r>
+      <w:r>
+        <w:rPr>
+          <w:rFonts w:ascii="Times New Roman" w:eastAsiaTheme="majorEastAsia" w:hAnsi="Times New Roman" w:cs="Times New Roman"/>
+          <w:sz w:val="24"/>
+          <w:szCs w:val="24"/>
+        </w:rPr>
+        <w:t xml:space="preserve">Linear regression </w:t>
+      </w:r>
+      <w:r>
+        <w:rPr>
+          <w:rFonts w:ascii="Times New Roman" w:eastAsiaTheme="majorEastAsia" w:hAnsi="Times New Roman" w:cs="Times New Roman"/>
+          <w:sz w:val="24"/>
+          <w:szCs w:val="24"/>
+        </w:rPr>
+        <w:t>models offer insight into the</w:t>
+      </w:r>
+      <w:r>
+        <w:rPr>
+          <w:rFonts w:ascii="Times New Roman" w:eastAsiaTheme="majorEastAsia" w:hAnsi="Times New Roman" w:cs="Times New Roman"/>
+          <w:sz w:val="24"/>
+          <w:szCs w:val="24"/>
+        </w:rPr>
+        <w:t xml:space="preserve"> relationship between the input variables (x) and the single output variable (y). </w:t>
+      </w:r>
+      <w:r>
+        <w:rPr>
+          <w:rFonts w:ascii="Times New Roman" w:eastAsiaTheme="majorEastAsia" w:hAnsi="Times New Roman" w:cs="Times New Roman"/>
+          <w:sz w:val="24"/>
+          <w:szCs w:val="24"/>
+        </w:rPr>
+        <w:t xml:space="preserve">For our purposes, this was an effective initial technique to determine which factors </w:t>
+      </w:r>
+      <w:r>
+        <w:rPr>
+          <w:rFonts w:ascii="Times New Roman" w:eastAsiaTheme="majorEastAsia" w:hAnsi="Times New Roman" w:cs="Times New Roman"/>
+          <w:sz w:val="24"/>
+          <w:szCs w:val="24"/>
+        </w:rPr>
+        <w:t>were</w:t>
+      </w:r>
+      <w:r>
+        <w:rPr>
+          <w:rFonts w:ascii="Times New Roman" w:eastAsiaTheme="majorEastAsia" w:hAnsi="Times New Roman" w:cs="Times New Roman"/>
+          <w:sz w:val="24"/>
+          <w:szCs w:val="24"/>
+        </w:rPr>
+        <w:t xml:space="preserve"> correlated with carbon emissions from ICE vehicles</w:t>
+      </w:r>
+      <w:r>
+        <w:rPr>
+          <w:rFonts w:ascii="Times New Roman" w:eastAsiaTheme="majorEastAsia" w:hAnsi="Times New Roman" w:cs="Times New Roman"/>
+          <w:sz w:val="24"/>
+          <w:szCs w:val="24"/>
+        </w:rPr>
+        <w:t xml:space="preserve"> and to help estimate </w:t>
+      </w:r>
+      <w:r>
+        <w:rPr>
+          <w:rFonts w:ascii="Times New Roman" w:eastAsiaTheme="majorEastAsia" w:hAnsi="Times New Roman" w:cs="Times New Roman"/>
+          <w:sz w:val="24"/>
+          <w:szCs w:val="24"/>
+        </w:rPr>
+        <w:t xml:space="preserve">our single output of carbon emitted (g/km) </w:t>
+      </w:r>
+      <w:r>
+        <w:rPr>
+          <w:rFonts w:ascii="Times New Roman" w:eastAsiaTheme="majorEastAsia" w:hAnsi="Times New Roman" w:cs="Times New Roman"/>
+          <w:sz w:val="24"/>
+          <w:szCs w:val="24"/>
+        </w:rPr>
+        <w:t>given different vehicle features.</w:t>
       </w:r>
     </w:p>
     <w:p>
       <w:pPr>
-        <w:pStyle w:val="Heading1"/>
-        <w:jc w:val="center"/>
-      </w:pPr>
-      <w:bookmarkStart w:id="5" w:name="_Toc57881819"/>
-      <w:r>
-        <w:lastRenderedPageBreak/>
-        <w:t>Experimentation and Results</w:t>
-      </w:r>
+        <w:rPr>
+          <w:rFonts w:ascii="Times New Roman" w:eastAsiaTheme="majorEastAsia" w:hAnsi="Times New Roman" w:cs="Times New Roman"/>
+          <w:sz w:val="24"/>
+          <w:szCs w:val="24"/>
+        </w:rPr>
+      </w:pPr>
+      <w:r>
+        <w:rPr>
+          <w:rFonts w:ascii="Times New Roman" w:eastAsiaTheme="majorEastAsia" w:hAnsi="Times New Roman" w:cs="Times New Roman"/>
+          <w:sz w:val="24"/>
+          <w:szCs w:val="24"/>
+        </w:rPr>
+        <w:t xml:space="preserve">The data used to identify these features and </w:t>
+      </w:r>
+      <w:r>
+        <w:rPr>
+          <w:rFonts w:ascii="Times New Roman" w:eastAsiaTheme="majorEastAsia" w:hAnsi="Times New Roman" w:cs="Times New Roman"/>
+          <w:sz w:val="24"/>
+          <w:szCs w:val="24"/>
+        </w:rPr>
+        <w:t>help build our multiple linear regression model was originally released on the Government of Canada website</w:t>
+      </w:r>
+      <w:r>
+        <w:rPr>
+          <w:rFonts w:ascii="Times New Roman" w:eastAsiaTheme="majorEastAsia" w:hAnsi="Times New Roman" w:cs="Times New Roman"/>
+          <w:sz w:val="24"/>
+          <w:szCs w:val="24"/>
+        </w:rPr>
+        <w:t xml:space="preserve"> </w:t>
+      </w:r>
+      <w:r>
+        <w:rPr>
+          <w:rFonts w:ascii="Times New Roman" w:eastAsiaTheme="majorEastAsia" w:hAnsi="Times New Roman" w:cs="Times New Roman"/>
+          <w:sz w:val="24"/>
+          <w:szCs w:val="24"/>
+        </w:rPr>
+        <w:t>but was also posted on Kaggle.</w:t>
+      </w:r>
+      <w:r>
+        <w:rPr>
+          <w:rFonts w:ascii="Times New Roman" w:eastAsiaTheme="majorEastAsia" w:hAnsi="Times New Roman" w:cs="Times New Roman"/>
+          <w:sz w:val="24"/>
+          <w:szCs w:val="24"/>
+        </w:rPr>
+        <w:t xml:space="preserve"> We quickly found that the dataset included a large proportion of </w:t>
+      </w:r>
+      <w:r>
+        <w:rPr>
+          <w:rFonts w:ascii="Times New Roman" w:eastAsiaTheme="majorEastAsia" w:hAnsi="Times New Roman" w:cs="Times New Roman"/>
+          <w:sz w:val="24"/>
+          <w:szCs w:val="24"/>
+        </w:rPr>
+        <w:t xml:space="preserve">car </w:t>
+      </w:r>
+      <w:r>
+        <w:rPr>
+          <w:rFonts w:ascii="Times New Roman" w:eastAsiaTheme="majorEastAsia" w:hAnsi="Times New Roman" w:cs="Times New Roman"/>
+          <w:sz w:val="24"/>
+          <w:szCs w:val="24"/>
+        </w:rPr>
+        <w:t>makes and models</w:t>
+      </w:r>
+      <w:r>
+        <w:rPr>
+          <w:rFonts w:ascii="Times New Roman" w:eastAsiaTheme="majorEastAsia" w:hAnsi="Times New Roman" w:cs="Times New Roman"/>
+          <w:sz w:val="24"/>
+          <w:szCs w:val="24"/>
+        </w:rPr>
+        <w:t xml:space="preserve"> that were built by companies such as Ford, Chevrolet, BMW, and Mercedes Benz, but also included lesser known companies that sell to niche markets, including B</w:t>
+      </w:r>
+      <w:proofErr w:type="spellStart"/>
+      <w:r>
+        <w:rPr>
+          <w:rFonts w:ascii="Times New Roman" w:eastAsiaTheme="majorEastAsia" w:hAnsi="Times New Roman" w:cs="Times New Roman"/>
+          <w:sz w:val="24"/>
+          <w:szCs w:val="24"/>
+        </w:rPr>
+        <w:t>ugati</w:t>
+      </w:r>
+      <w:proofErr w:type="spellEnd"/>
+      <w:r>
+        <w:rPr>
+          <w:rFonts w:ascii="Times New Roman" w:eastAsiaTheme="majorEastAsia" w:hAnsi="Times New Roman" w:cs="Times New Roman"/>
+          <w:sz w:val="24"/>
+          <w:szCs w:val="24"/>
+        </w:rPr>
+        <w:t xml:space="preserve"> and Smart. </w:t>
+      </w:r>
+      <w:r>
+        <w:rPr>
+          <w:rFonts w:ascii="Times New Roman" w:eastAsiaTheme="majorEastAsia" w:hAnsi="Times New Roman" w:cs="Times New Roman"/>
+          <w:sz w:val="24"/>
+          <w:szCs w:val="24"/>
+        </w:rPr>
+        <w:t xml:space="preserve">Additionally, there was a wide variety of vehicle classes, with the most common being classified as small sport utility vehicles (SUVs), mid-size, and compact vehicles. Fuel type was quite ubiquitous across vehicle classifications, with most either requiring regular or premium gasoline. However, there was a small percentage that ran on ethanol or diesel. Most </w:t>
+      </w:r>
+      <w:r>
+        <w:rPr>
+          <w:rFonts w:ascii="Times New Roman" w:eastAsiaTheme="majorEastAsia" w:hAnsi="Times New Roman" w:cs="Times New Roman"/>
+          <w:sz w:val="24"/>
+          <w:szCs w:val="24"/>
+        </w:rPr>
+        <w:t xml:space="preserve">vehicle </w:t>
+      </w:r>
+      <w:r>
+        <w:rPr>
+          <w:rFonts w:ascii="Times New Roman" w:eastAsiaTheme="majorEastAsia" w:hAnsi="Times New Roman" w:cs="Times New Roman"/>
+          <w:sz w:val="24"/>
+          <w:szCs w:val="24"/>
+        </w:rPr>
+        <w:t xml:space="preserve">transmissions </w:t>
+      </w:r>
+      <w:r>
+        <w:rPr>
+          <w:rFonts w:ascii="Times New Roman" w:eastAsiaTheme="majorEastAsia" w:hAnsi="Times New Roman" w:cs="Times New Roman"/>
+          <w:sz w:val="24"/>
+          <w:szCs w:val="24"/>
+        </w:rPr>
+        <w:t>fell under the category of “automatic select” or “automatic”, however, there was also a fairly large proportion of manual transmissions with 5 or 6 gears. Most cars contained 4-cylinder engines, but there was a range from 2 to 16 cylinders.</w:t>
+      </w:r>
+    </w:p>
+    <w:p>
+      <w:pPr>
+        <w:rPr>
+          <w:rFonts w:ascii="Times New Roman" w:eastAsiaTheme="majorEastAsia" w:hAnsi="Times New Roman" w:cs="Times New Roman"/>
+          <w:sz w:val="24"/>
+          <w:szCs w:val="24"/>
+        </w:rPr>
+      </w:pPr>
+      <w:r>
+        <w:rPr>
+          <w:rFonts w:ascii="Times New Roman" w:eastAsiaTheme="majorEastAsia" w:hAnsi="Times New Roman" w:cs="Times New Roman"/>
+          <w:sz w:val="24"/>
+          <w:szCs w:val="24"/>
+        </w:rPr>
+        <w:t xml:space="preserve">When evaluating kurtosis of </w:t>
+      </w:r>
+      <w:r>
+        <w:rPr>
+          <w:rFonts w:ascii="Times New Roman" w:eastAsiaTheme="majorEastAsia" w:hAnsi="Times New Roman" w:cs="Times New Roman"/>
+          <w:sz w:val="24"/>
+          <w:szCs w:val="24"/>
+        </w:rPr>
+        <w:t>our continuous</w:t>
+      </w:r>
+      <w:r>
+        <w:rPr>
+          <w:rFonts w:ascii="Times New Roman" w:eastAsiaTheme="majorEastAsia" w:hAnsi="Times New Roman" w:cs="Times New Roman"/>
+          <w:sz w:val="24"/>
+          <w:szCs w:val="24"/>
+        </w:rPr>
+        <w:t xml:space="preserve"> variables in the dataset, we found that fuel consumption </w:t>
+      </w:r>
+      <w:r>
+        <w:rPr>
+          <w:rFonts w:ascii="Times New Roman" w:eastAsiaTheme="majorEastAsia" w:hAnsi="Times New Roman" w:cs="Times New Roman"/>
+          <w:sz w:val="24"/>
+          <w:szCs w:val="24"/>
+        </w:rPr>
+        <w:t>was</w:t>
+      </w:r>
+      <w:r>
+        <w:rPr>
+          <w:rFonts w:ascii="Times New Roman" w:eastAsiaTheme="majorEastAsia" w:hAnsi="Times New Roman" w:cs="Times New Roman"/>
+          <w:sz w:val="24"/>
+          <w:szCs w:val="24"/>
+        </w:rPr>
+        <w:t xml:space="preserve"> slightly right skewed. Therefore, we subjected these features to Box-Cox transformations to normalize values, where our lambda value ranged from </w:t>
+      </w:r>
+      <w:r>
+        <w:rPr>
+          <w:rFonts w:ascii="Times New Roman" w:eastAsiaTheme="majorEastAsia" w:hAnsi="Times New Roman" w:cs="Times New Roman"/>
+          <w:sz w:val="24"/>
+          <w:szCs w:val="24"/>
+        </w:rPr>
+        <w:t>-0.4 to 0.2. Based on these outputs, we were able to create more normal distributions for these features, which helped provide flexibility for our future linear regression models.</w:t>
+      </w:r>
+    </w:p>
+    <w:p>
+      <w:pPr>
+        <w:rPr>
+          <w:rFonts w:ascii="Times New Roman" w:eastAsiaTheme="majorEastAsia" w:hAnsi="Times New Roman" w:cs="Times New Roman"/>
+          <w:sz w:val="24"/>
+          <w:szCs w:val="24"/>
+        </w:rPr>
+      </w:pPr>
+      <w:r>
+        <w:rPr>
+          <w:rFonts w:ascii="Times New Roman" w:eastAsiaTheme="majorEastAsia" w:hAnsi="Times New Roman" w:cs="Times New Roman"/>
+          <w:sz w:val="24"/>
+          <w:szCs w:val="24"/>
+        </w:rPr>
+        <w:t xml:space="preserve">After </w:t>
+      </w:r>
+      <w:r>
+        <w:rPr>
+          <w:rFonts w:ascii="Times New Roman" w:eastAsiaTheme="majorEastAsia" w:hAnsi="Times New Roman" w:cs="Times New Roman"/>
+          <w:sz w:val="24"/>
+          <w:szCs w:val="24"/>
+        </w:rPr>
+        <w:t>we subjected our data to</w:t>
+      </w:r>
+      <w:r>
+        <w:rPr>
+          <w:rFonts w:ascii="Times New Roman" w:eastAsiaTheme="majorEastAsia" w:hAnsi="Times New Roman" w:cs="Times New Roman"/>
+          <w:sz w:val="24"/>
+          <w:szCs w:val="24"/>
+        </w:rPr>
+        <w:t xml:space="preserve"> feature transformations, we combined these new transformed variables with our original nominal variables. With one compiled dataset, we then split the data into a training and testing set – 80 percent was denoted to the training dataset and 20 percent was denoted to</w:t>
+      </w:r>
+      <w:r>
+        <w:rPr>
+          <w:rFonts w:ascii="Times New Roman" w:eastAsiaTheme="majorEastAsia" w:hAnsi="Times New Roman" w:cs="Times New Roman"/>
+          <w:sz w:val="24"/>
+          <w:szCs w:val="24"/>
+        </w:rPr>
+        <w:t xml:space="preserve"> a holdout</w:t>
+      </w:r>
+      <w:r>
+        <w:rPr>
+          <w:rFonts w:ascii="Times New Roman" w:eastAsiaTheme="majorEastAsia" w:hAnsi="Times New Roman" w:cs="Times New Roman"/>
+          <w:sz w:val="24"/>
+          <w:szCs w:val="24"/>
+        </w:rPr>
+        <w:t xml:space="preserve"> testing set.</w:t>
+      </w:r>
+    </w:p>
+    <w:p>
+      <w:pPr>
+        <w:rPr>
+          <w:rFonts w:ascii="Times New Roman" w:eastAsiaTheme="majorEastAsia" w:hAnsi="Times New Roman" w:cs="Times New Roman"/>
+          <w:sz w:val="24"/>
+          <w:szCs w:val="24"/>
+        </w:rPr>
+      </w:pPr>
+      <w:r>
+        <w:rPr>
+          <w:rFonts w:ascii="Times New Roman" w:eastAsiaTheme="majorEastAsia" w:hAnsi="Times New Roman" w:cs="Times New Roman"/>
+          <w:sz w:val="24"/>
+          <w:szCs w:val="24"/>
+        </w:rPr>
+        <w:t xml:space="preserve">Initially, we noticed </w:t>
+      </w:r>
+      <w:r>
+        <w:rPr>
+          <w:rFonts w:ascii="Times New Roman" w:eastAsiaTheme="majorEastAsia" w:hAnsi="Times New Roman" w:cs="Times New Roman"/>
+          <w:sz w:val="24"/>
+          <w:szCs w:val="24"/>
+        </w:rPr>
+        <w:t>from a preliminary linear regression model that fuel consumption (in miles per gallon) and engine size</w:t>
+      </w:r>
+      <w:r>
+        <w:rPr>
+          <w:rFonts w:ascii="Times New Roman" w:eastAsiaTheme="majorEastAsia" w:hAnsi="Times New Roman" w:cs="Times New Roman"/>
+          <w:sz w:val="24"/>
+          <w:szCs w:val="24"/>
+        </w:rPr>
+        <w:t xml:space="preserve"> (in liters)</w:t>
+      </w:r>
+      <w:r>
+        <w:rPr>
+          <w:rFonts w:ascii="Times New Roman" w:eastAsiaTheme="majorEastAsia" w:hAnsi="Times New Roman" w:cs="Times New Roman"/>
+          <w:sz w:val="24"/>
+          <w:szCs w:val="24"/>
+        </w:rPr>
+        <w:t xml:space="preserve"> were quite predictive of carbon dioxide emissions. Therefore, </w:t>
+      </w:r>
+      <w:r>
+        <w:rPr>
+          <w:rFonts w:ascii="Times New Roman" w:eastAsiaTheme="majorEastAsia" w:hAnsi="Times New Roman" w:cs="Times New Roman"/>
+          <w:sz w:val="24"/>
+          <w:szCs w:val="24"/>
+        </w:rPr>
+        <w:t>we added additional</w:t>
+      </w:r>
+      <w:r>
+        <w:rPr>
+          <w:rFonts w:ascii="Times New Roman" w:eastAsiaTheme="majorEastAsia" w:hAnsi="Times New Roman" w:cs="Times New Roman"/>
+          <w:sz w:val="24"/>
+          <w:szCs w:val="24"/>
+        </w:rPr>
+        <w:t xml:space="preserve"> features of vehicle class, cylinder engine composition, transmission type, and fuel type</w:t>
+      </w:r>
+      <w:r>
+        <w:rPr>
+          <w:rFonts w:ascii="Times New Roman" w:eastAsiaTheme="majorEastAsia" w:hAnsi="Times New Roman" w:cs="Times New Roman"/>
+          <w:sz w:val="24"/>
+          <w:szCs w:val="24"/>
+        </w:rPr>
+        <w:t xml:space="preserve"> to the model, subjected it to stepwise selection, and yielded an R</w:t>
+      </w:r>
+      <w:r>
+        <w:rPr>
+          <w:rFonts w:ascii="Times New Roman" w:eastAsiaTheme="majorEastAsia" w:hAnsi="Times New Roman" w:cs="Times New Roman"/>
+          <w:sz w:val="24"/>
+          <w:szCs w:val="24"/>
+          <w:vertAlign w:val="superscript"/>
+        </w:rPr>
+        <w:t>2</w:t>
+      </w:r>
+      <w:r>
+        <w:rPr>
+          <w:rFonts w:ascii="Times New Roman" w:eastAsiaTheme="majorEastAsia" w:hAnsi="Times New Roman" w:cs="Times New Roman"/>
+          <w:sz w:val="24"/>
+          <w:szCs w:val="24"/>
+        </w:rPr>
+        <w:t xml:space="preserve"> value of about 0.98.</w:t>
+      </w:r>
+      <w:bookmarkStart w:id="5" w:name="_GoBack"/>
       <w:bookmarkEnd w:id="5"/>
     </w:p>
     <w:p>
-      <w:r>
-        <w:br w:type="page"/>
-      </w:r>
+      <w:pPr>
+        <w:rPr>
+          <w:rFonts w:ascii="Times New Roman" w:eastAsiaTheme="majorEastAsia" w:hAnsi="Times New Roman" w:cs="Times New Roman"/>
+          <w:sz w:val="24"/>
+          <w:szCs w:val="24"/>
+        </w:rPr>
+      </w:pPr>
     </w:p>
     <w:p>
       <w:pPr>
         <w:pStyle w:val="Heading1"/>
         <w:jc w:val="center"/>
       </w:pPr>
-      <w:bookmarkStart w:id="6" w:name="_Toc57881820"/>
-      <w:r>
-        <w:lastRenderedPageBreak/>
-        <w:t>Discussions and Conclusions</w:t>
+      <w:bookmarkStart w:id="6" w:name="_Toc57881819"/>
+      <w:r>
+        <w:t>Experimentation and Results</w:t>
       </w:r>
       <w:bookmarkEnd w:id="6"/>
     </w:p>
@@ -2301,12 +2885,29 @@
         <w:pStyle w:val="Heading1"/>
         <w:jc w:val="center"/>
       </w:pPr>
-      <w:bookmarkStart w:id="7" w:name="_Toc57881821"/>
+      <w:bookmarkStart w:id="7" w:name="_Toc57881820"/>
+      <w:r>
+        <w:lastRenderedPageBreak/>
+        <w:t>Discussions and Conclusions</w:t>
+      </w:r>
+      <w:bookmarkEnd w:id="7"/>
+    </w:p>
+    <w:p>
+      <w:r>
+        <w:br w:type="page"/>
+      </w:r>
+    </w:p>
+    <w:p>
+      <w:pPr>
+        <w:pStyle w:val="Heading1"/>
+        <w:jc w:val="center"/>
+      </w:pPr>
+      <w:bookmarkStart w:id="8" w:name="_Toc57881821"/>
       <w:r>
         <w:lastRenderedPageBreak/>
         <w:t>References</w:t>
       </w:r>
-      <w:bookmarkEnd w:id="7"/>
+      <w:bookmarkEnd w:id="8"/>
       <w:r>
         <w:t xml:space="preserve"> </w:t>
       </w:r>
@@ -2774,7 +3375,7 @@
 </file>
 
 <file path=word/endnotes.xml><?xml version="1.0" encoding="utf-8"?>
-<w:endnotes xmlns:wpc="http://schemas.microsoft.com/office/word/2010/wordprocessingCanvas" xmlns:cx="http://schemas.microsoft.com/office/drawing/2014/chartex" xmlns:cx1="http://schemas.microsoft.com/office/drawing/2015/9/8/chartex" xmlns:cx2="http://schemas.microsoft.com/office/drawing/2015/10/21/chartex" xmlns:cx3="http://schemas.microsoft.com/office/drawing/2016/5/9/chartex" xmlns:cx4="http://schemas.microsoft.com/office/drawing/2016/5/10/chartex" xmlns:cx5="http://schemas.microsoft.com/office/drawing/2016/5/11/chartex" xmlns:cx6="http://schemas.microsoft.com/office/drawing/2016/5/12/chartex" xmlns:cx7="http://schemas.microsoft.com/office/drawing/2016/5/13/chartex" xmlns:cx8="http://schemas.microsoft.com/office/drawing/2016/5/14/chartex" xmlns:mc="http://schemas.openxmlformats.org/markup-compatibility/2006" xmlns:aink="http://schemas.microsoft.com/office/drawing/2016/ink" xmlns:am3d="http://schemas.microsoft.com/office/drawing/2017/model3d" xmlns:o="urn:schemas-microsoft-com:office:office" xmlns:r="http://schemas.openxmlformats.org/officeDocument/2006/relationships" xmlns:m="http://schemas.openxmlformats.org/officeDocument/2006/math" xmlns:v="urn:schemas-microsoft-com:vml" xmlns:wp14="http://schemas.microsoft.com/office/word/2010/wordprocessingDrawing" xmlns:wp="http://schemas.openxmlformats.org/drawingml/2006/wordprocessingDrawing" xmlns:w10="urn:schemas-microsoft-com:office:word" xmlns:w="http://schemas.openxmlformats.org/wordprocessingml/2006/main" xmlns:w14="http://schemas.microsoft.com/office/word/2010/wordml" xmlns:w15="http://schemas.microsoft.com/office/word/2012/wordml" xmlns:w16cex="http://schemas.microsoft.com/office/word/2018/wordml/cex" xmlns:w16cid="http://schemas.microsoft.com/office/word/2016/wordml/cid" xmlns:w16="http://schemas.microsoft.com/office/word/2018/wordml" xmlns:w16se="http://schemas.microsoft.com/office/word/2015/wordml/symex" xmlns:wpg="http://schemas.microsoft.com/office/word/2010/wordprocessingGroup" xmlns:wpi="http://schemas.microsoft.com/office/word/2010/wordprocessingInk" xmlns:wne="http://schemas.microsoft.com/office/word/2006/wordml" xmlns:wps="http://schemas.microsoft.com/office/word/2010/wordprocessingShape" mc:Ignorable="w14 w15 w16se w16cid w16 w16cex wp14">
+<w:endnotes xmlns:wpc="http://schemas.microsoft.com/office/word/2010/wordprocessingCanvas" xmlns:cx="http://schemas.microsoft.com/office/drawing/2014/chartex" xmlns:cx1="http://schemas.microsoft.com/office/drawing/2015/9/8/chartex" xmlns:cx2="http://schemas.microsoft.com/office/drawing/2015/10/21/chartex" xmlns:cx3="http://schemas.microsoft.com/office/drawing/2016/5/9/chartex" xmlns:cx4="http://schemas.microsoft.com/office/drawing/2016/5/10/chartex" xmlns:cx5="http://schemas.microsoft.com/office/drawing/2016/5/11/chartex" xmlns:cx6="http://schemas.microsoft.com/office/drawing/2016/5/12/chartex" xmlns:cx7="http://schemas.microsoft.com/office/drawing/2016/5/13/chartex" xmlns:cx8="http://schemas.microsoft.com/office/drawing/2016/5/14/chartex" xmlns:mc="http://schemas.openxmlformats.org/markup-compatibility/2006" xmlns:aink="http://schemas.microsoft.com/office/drawing/2016/ink" xmlns:am3d="http://schemas.microsoft.com/office/drawing/2017/model3d" xmlns:o="urn:schemas-microsoft-com:office:office" xmlns:r="http://schemas.openxmlformats.org/officeDocument/2006/relationships" xmlns:m="http://schemas.openxmlformats.org/officeDocument/2006/math" xmlns:v="urn:schemas-microsoft-com:vml" xmlns:wp14="http://schemas.microsoft.com/office/word/2010/wordprocessingDrawing" xmlns:wp="http://schemas.openxmlformats.org/drawingml/2006/wordprocessingDrawing" xmlns:w10="urn:schemas-microsoft-com:office:word" xmlns:w="http://schemas.openxmlformats.org/wordprocessingml/2006/main" xmlns:w14="http://schemas.microsoft.com/office/word/2010/wordml" xmlns:w15="http://schemas.microsoft.com/office/word/2012/wordml" xmlns:w16cid="http://schemas.microsoft.com/office/word/2016/wordml/cid" xmlns:w16se="http://schemas.microsoft.com/office/word/2015/wordml/symex" xmlns:wpg="http://schemas.microsoft.com/office/word/2010/wordprocessingGroup" xmlns:wpi="http://schemas.microsoft.com/office/word/2010/wordprocessingInk" xmlns:wne="http://schemas.microsoft.com/office/word/2006/wordml" xmlns:wps="http://schemas.microsoft.com/office/word/2010/wordprocessingShape" mc:Ignorable="w14 w15 w16se w16cid wp14">
   <w:endnote w:type="separator" w:id="-1">
     <w:p>
       <w:pPr>
@@ -2799,7 +3400,7 @@
 </file>
 
 <file path=word/footer1.xml><?xml version="1.0" encoding="utf-8"?>
-<w:ftr xmlns:wpc="http://schemas.microsoft.com/office/word/2010/wordprocessingCanvas" xmlns:cx="http://schemas.microsoft.com/office/drawing/2014/chartex" xmlns:cx1="http://schemas.microsoft.com/office/drawing/2015/9/8/chartex" xmlns:cx2="http://schemas.microsoft.com/office/drawing/2015/10/21/chartex" xmlns:cx3="http://schemas.microsoft.com/office/drawing/2016/5/9/chartex" xmlns:cx4="http://schemas.microsoft.com/office/drawing/2016/5/10/chartex" xmlns:cx5="http://schemas.microsoft.com/office/drawing/2016/5/11/chartex" xmlns:cx6="http://schemas.microsoft.com/office/drawing/2016/5/12/chartex" xmlns:cx7="http://schemas.microsoft.com/office/drawing/2016/5/13/chartex" xmlns:cx8="http://schemas.microsoft.com/office/drawing/2016/5/14/chartex" xmlns:mc="http://schemas.openxmlformats.org/markup-compatibility/2006" xmlns:aink="http://schemas.microsoft.com/office/drawing/2016/ink" xmlns:am3d="http://schemas.microsoft.com/office/drawing/2017/model3d" xmlns:o="urn:schemas-microsoft-com:office:office" xmlns:r="http://schemas.openxmlformats.org/officeDocument/2006/relationships" xmlns:m="http://schemas.openxmlformats.org/officeDocument/2006/math" xmlns:v="urn:schemas-microsoft-com:vml" xmlns:wp14="http://schemas.microsoft.com/office/word/2010/wordprocessingDrawing" xmlns:wp="http://schemas.openxmlformats.org/drawingml/2006/wordprocessingDrawing" xmlns:w10="urn:schemas-microsoft-com:office:word" xmlns:w="http://schemas.openxmlformats.org/wordprocessingml/2006/main" xmlns:w14="http://schemas.microsoft.com/office/word/2010/wordml" xmlns:w15="http://schemas.microsoft.com/office/word/2012/wordml" xmlns:w16cex="http://schemas.microsoft.com/office/word/2018/wordml/cex" xmlns:w16cid="http://schemas.microsoft.com/office/word/2016/wordml/cid" xmlns:w16="http://schemas.microsoft.com/office/word/2018/wordml" xmlns:w16se="http://schemas.microsoft.com/office/word/2015/wordml/symex" xmlns:wpg="http://schemas.microsoft.com/office/word/2010/wordprocessingGroup" xmlns:wpi="http://schemas.microsoft.com/office/word/2010/wordprocessingInk" xmlns:wne="http://schemas.microsoft.com/office/word/2006/wordml" xmlns:wps="http://schemas.microsoft.com/office/word/2010/wordprocessingShape" mc:Ignorable="w14 w15 w16se w16cid w16 w16cex wp14">
+<w:ftr xmlns:wpc="http://schemas.microsoft.com/office/word/2010/wordprocessingCanvas" xmlns:cx="http://schemas.microsoft.com/office/drawing/2014/chartex" xmlns:cx1="http://schemas.microsoft.com/office/drawing/2015/9/8/chartex" xmlns:cx2="http://schemas.microsoft.com/office/drawing/2015/10/21/chartex" xmlns:cx3="http://schemas.microsoft.com/office/drawing/2016/5/9/chartex" xmlns:cx4="http://schemas.microsoft.com/office/drawing/2016/5/10/chartex" xmlns:cx5="http://schemas.microsoft.com/office/drawing/2016/5/11/chartex" xmlns:cx6="http://schemas.microsoft.com/office/drawing/2016/5/12/chartex" xmlns:cx7="http://schemas.microsoft.com/office/drawing/2016/5/13/chartex" xmlns:cx8="http://schemas.microsoft.com/office/drawing/2016/5/14/chartex" xmlns:mc="http://schemas.openxmlformats.org/markup-compatibility/2006" xmlns:aink="http://schemas.microsoft.com/office/drawing/2016/ink" xmlns:am3d="http://schemas.microsoft.com/office/drawing/2017/model3d" xmlns:o="urn:schemas-microsoft-com:office:office" xmlns:r="http://schemas.openxmlformats.org/officeDocument/2006/relationships" xmlns:m="http://schemas.openxmlformats.org/officeDocument/2006/math" xmlns:v="urn:schemas-microsoft-com:vml" xmlns:wp14="http://schemas.microsoft.com/office/word/2010/wordprocessingDrawing" xmlns:wp="http://schemas.openxmlformats.org/drawingml/2006/wordprocessingDrawing" xmlns:w10="urn:schemas-microsoft-com:office:word" xmlns:w="http://schemas.openxmlformats.org/wordprocessingml/2006/main" xmlns:w14="http://schemas.microsoft.com/office/word/2010/wordml" xmlns:w15="http://schemas.microsoft.com/office/word/2012/wordml" xmlns:w16cid="http://schemas.microsoft.com/office/word/2016/wordml/cid" xmlns:w16se="http://schemas.microsoft.com/office/word/2015/wordml/symex" xmlns:wpg="http://schemas.microsoft.com/office/word/2010/wordprocessingGroup" xmlns:wpi="http://schemas.microsoft.com/office/word/2010/wordprocessingInk" xmlns:wne="http://schemas.microsoft.com/office/word/2006/wordml" xmlns:wps="http://schemas.microsoft.com/office/word/2010/wordprocessingShape" mc:Ignorable="w14 w15 w16se w16cid wp14">
   <w:sdt>
     <w:sdtPr>
       <w:id w:val="23369668"/>
@@ -2852,7 +3453,7 @@
 </file>
 
 <file path=word/footnotes.xml><?xml version="1.0" encoding="utf-8"?>
-<w:footnotes xmlns:wpc="http://schemas.microsoft.com/office/word/2010/wordprocessingCanvas" xmlns:cx="http://schemas.microsoft.com/office/drawing/2014/chartex" xmlns:cx1="http://schemas.microsoft.com/office/drawing/2015/9/8/chartex" xmlns:cx2="http://schemas.microsoft.com/office/drawing/2015/10/21/chartex" xmlns:cx3="http://schemas.microsoft.com/office/drawing/2016/5/9/chartex" xmlns:cx4="http://schemas.microsoft.com/office/drawing/2016/5/10/chartex" xmlns:cx5="http://schemas.microsoft.com/office/drawing/2016/5/11/chartex" xmlns:cx6="http://schemas.microsoft.com/office/drawing/2016/5/12/chartex" xmlns:cx7="http://schemas.microsoft.com/office/drawing/2016/5/13/chartex" xmlns:cx8="http://schemas.microsoft.com/office/drawing/2016/5/14/chartex" xmlns:mc="http://schemas.openxmlformats.org/markup-compatibility/2006" xmlns:aink="http://schemas.microsoft.com/office/drawing/2016/ink" xmlns:am3d="http://schemas.microsoft.com/office/drawing/2017/model3d" xmlns:o="urn:schemas-microsoft-com:office:office" xmlns:r="http://schemas.openxmlformats.org/officeDocument/2006/relationships" xmlns:m="http://schemas.openxmlformats.org/officeDocument/2006/math" xmlns:v="urn:schemas-microsoft-com:vml" xmlns:wp14="http://schemas.microsoft.com/office/word/2010/wordprocessingDrawing" xmlns:wp="http://schemas.openxmlformats.org/drawingml/2006/wordprocessingDrawing" xmlns:w10="urn:schemas-microsoft-com:office:word" xmlns:w="http://schemas.openxmlformats.org/wordprocessingml/2006/main" xmlns:w14="http://schemas.microsoft.com/office/word/2010/wordml" xmlns:w15="http://schemas.microsoft.com/office/word/2012/wordml" xmlns:w16cex="http://schemas.microsoft.com/office/word/2018/wordml/cex" xmlns:w16cid="http://schemas.microsoft.com/office/word/2016/wordml/cid" xmlns:w16="http://schemas.microsoft.com/office/word/2018/wordml" xmlns:w16se="http://schemas.microsoft.com/office/word/2015/wordml/symex" xmlns:wpg="http://schemas.microsoft.com/office/word/2010/wordprocessingGroup" xmlns:wpi="http://schemas.microsoft.com/office/word/2010/wordprocessingInk" xmlns:wne="http://schemas.microsoft.com/office/word/2006/wordml" xmlns:wps="http://schemas.microsoft.com/office/word/2010/wordprocessingShape" mc:Ignorable="w14 w15 w16se w16cid w16 w16cex wp14">
+<w:footnotes xmlns:wpc="http://schemas.microsoft.com/office/word/2010/wordprocessingCanvas" xmlns:cx="http://schemas.microsoft.com/office/drawing/2014/chartex" xmlns:cx1="http://schemas.microsoft.com/office/drawing/2015/9/8/chartex" xmlns:cx2="http://schemas.microsoft.com/office/drawing/2015/10/21/chartex" xmlns:cx3="http://schemas.microsoft.com/office/drawing/2016/5/9/chartex" xmlns:cx4="http://schemas.microsoft.com/office/drawing/2016/5/10/chartex" xmlns:cx5="http://schemas.microsoft.com/office/drawing/2016/5/11/chartex" xmlns:cx6="http://schemas.microsoft.com/office/drawing/2016/5/12/chartex" xmlns:cx7="http://schemas.microsoft.com/office/drawing/2016/5/13/chartex" xmlns:cx8="http://schemas.microsoft.com/office/drawing/2016/5/14/chartex" xmlns:mc="http://schemas.openxmlformats.org/markup-compatibility/2006" xmlns:aink="http://schemas.microsoft.com/office/drawing/2016/ink" xmlns:am3d="http://schemas.microsoft.com/office/drawing/2017/model3d" xmlns:o="urn:schemas-microsoft-com:office:office" xmlns:r="http://schemas.openxmlformats.org/officeDocument/2006/relationships" xmlns:m="http://schemas.openxmlformats.org/officeDocument/2006/math" xmlns:v="urn:schemas-microsoft-com:vml" xmlns:wp14="http://schemas.microsoft.com/office/word/2010/wordprocessingDrawing" xmlns:wp="http://schemas.openxmlformats.org/drawingml/2006/wordprocessingDrawing" xmlns:w10="urn:schemas-microsoft-com:office:word" xmlns:w="http://schemas.openxmlformats.org/wordprocessingml/2006/main" xmlns:w14="http://schemas.microsoft.com/office/word/2010/wordml" xmlns:w15="http://schemas.microsoft.com/office/word/2012/wordml" xmlns:w16cid="http://schemas.microsoft.com/office/word/2016/wordml/cid" xmlns:w16se="http://schemas.microsoft.com/office/word/2015/wordml/symex" xmlns:wpg="http://schemas.microsoft.com/office/word/2010/wordprocessingGroup" xmlns:wpi="http://schemas.microsoft.com/office/word/2010/wordprocessingInk" xmlns:wne="http://schemas.microsoft.com/office/word/2006/wordml" xmlns:wps="http://schemas.microsoft.com/office/word/2010/wordprocessingShape" mc:Ignorable="w14 w15 w16se w16cid wp14">
   <w:footnote w:type="separator" w:id="-1">
     <w:p>
       <w:pPr>
@@ -2877,7 +3478,7 @@
 </file>
 
 <file path=word/numbering.xml><?xml version="1.0" encoding="utf-8"?>
-<w:numbering xmlns:wpc="http://schemas.microsoft.com/office/word/2010/wordprocessingCanvas" xmlns:cx="http://schemas.microsoft.com/office/drawing/2014/chartex" xmlns:cx1="http://schemas.microsoft.com/office/drawing/2015/9/8/chartex" xmlns:cx2="http://schemas.microsoft.com/office/drawing/2015/10/21/chartex" xmlns:cx3="http://schemas.microsoft.com/office/drawing/2016/5/9/chartex" xmlns:cx4="http://schemas.microsoft.com/office/drawing/2016/5/10/chartex" xmlns:cx5="http://schemas.microsoft.com/office/drawing/2016/5/11/chartex" xmlns:cx6="http://schemas.microsoft.com/office/drawing/2016/5/12/chartex" xmlns:cx7="http://schemas.microsoft.com/office/drawing/2016/5/13/chartex" xmlns:cx8="http://schemas.microsoft.com/office/drawing/2016/5/14/chartex" xmlns:mc="http://schemas.openxmlformats.org/markup-compatibility/2006" xmlns:aink="http://schemas.microsoft.com/office/drawing/2016/ink" xmlns:am3d="http://schemas.microsoft.com/office/drawing/2017/model3d" xmlns:o="urn:schemas-microsoft-com:office:office" xmlns:r="http://schemas.openxmlformats.org/officeDocument/2006/relationships" xmlns:m="http://schemas.openxmlformats.org/officeDocument/2006/math" xmlns:v="urn:schemas-microsoft-com:vml" xmlns:wp14="http://schemas.microsoft.com/office/word/2010/wordprocessingDrawing" xmlns:wp="http://schemas.openxmlformats.org/drawingml/2006/wordprocessingDrawing" xmlns:w10="urn:schemas-microsoft-com:office:word" xmlns:w="http://schemas.openxmlformats.org/wordprocessingml/2006/main" xmlns:w14="http://schemas.microsoft.com/office/word/2010/wordml" xmlns:w15="http://schemas.microsoft.com/office/word/2012/wordml" xmlns:w16cex="http://schemas.microsoft.com/office/word/2018/wordml/cex" xmlns:w16cid="http://schemas.microsoft.com/office/word/2016/wordml/cid" xmlns:w16="http://schemas.microsoft.com/office/word/2018/wordml" xmlns:w16se="http://schemas.microsoft.com/office/word/2015/wordml/symex" xmlns:wpg="http://schemas.microsoft.com/office/word/2010/wordprocessingGroup" xmlns:wpi="http://schemas.microsoft.com/office/word/2010/wordprocessingInk" xmlns:wne="http://schemas.microsoft.com/office/word/2006/wordml" xmlns:wps="http://schemas.microsoft.com/office/word/2010/wordprocessingShape" mc:Ignorable="w14 w15 w16se w16cid w16 w16cex wp14">
+<w:numbering xmlns:wpc="http://schemas.microsoft.com/office/word/2010/wordprocessingCanvas" xmlns:cx="http://schemas.microsoft.com/office/drawing/2014/chartex" xmlns:cx1="http://schemas.microsoft.com/office/drawing/2015/9/8/chartex" xmlns:cx2="http://schemas.microsoft.com/office/drawing/2015/10/21/chartex" xmlns:cx3="http://schemas.microsoft.com/office/drawing/2016/5/9/chartex" xmlns:cx4="http://schemas.microsoft.com/office/drawing/2016/5/10/chartex" xmlns:cx5="http://schemas.microsoft.com/office/drawing/2016/5/11/chartex" xmlns:cx6="http://schemas.microsoft.com/office/drawing/2016/5/12/chartex" xmlns:cx7="http://schemas.microsoft.com/office/drawing/2016/5/13/chartex" xmlns:cx8="http://schemas.microsoft.com/office/drawing/2016/5/14/chartex" xmlns:mc="http://schemas.openxmlformats.org/markup-compatibility/2006" xmlns:aink="http://schemas.microsoft.com/office/drawing/2016/ink" xmlns:am3d="http://schemas.microsoft.com/office/drawing/2017/model3d" xmlns:o="urn:schemas-microsoft-com:office:office" xmlns:r="http://schemas.openxmlformats.org/officeDocument/2006/relationships" xmlns:m="http://schemas.openxmlformats.org/officeDocument/2006/math" xmlns:v="urn:schemas-microsoft-com:vml" xmlns:wp14="http://schemas.microsoft.com/office/word/2010/wordprocessingDrawing" xmlns:wp="http://schemas.openxmlformats.org/drawingml/2006/wordprocessingDrawing" xmlns:w10="urn:schemas-microsoft-com:office:word" xmlns:w="http://schemas.openxmlformats.org/wordprocessingml/2006/main" xmlns:w14="http://schemas.microsoft.com/office/word/2010/wordml" xmlns:w15="http://schemas.microsoft.com/office/word/2012/wordml" xmlns:w16cid="http://schemas.microsoft.com/office/word/2016/wordml/cid" xmlns:w16se="http://schemas.microsoft.com/office/word/2015/wordml/symex" xmlns:wpg="http://schemas.microsoft.com/office/word/2010/wordprocessingGroup" xmlns:wpi="http://schemas.microsoft.com/office/word/2010/wordprocessingInk" xmlns:wne="http://schemas.microsoft.com/office/word/2006/wordml" xmlns:wps="http://schemas.microsoft.com/office/word/2010/wordprocessingShape" mc:Ignorable="w14 w15 w16se w16cid wp14">
   <w:abstractNum w:abstractNumId="0" w15:restartNumberingAfterBreak="0">
     <w:nsid w:val="064660A2"/>
     <w:multiLevelType w:val="hybridMultilevel"/>
@@ -3238,7 +3839,7 @@
 </file>
 
 <file path=word/styles.xml><?xml version="1.0" encoding="utf-8"?>
-<w:styles xmlns:mc="http://schemas.openxmlformats.org/markup-compatibility/2006" xmlns:r="http://schemas.openxmlformats.org/officeDocument/2006/relationships" xmlns:w="http://schemas.openxmlformats.org/wordprocessingml/2006/main" xmlns:w14="http://schemas.microsoft.com/office/word/2010/wordml" xmlns:w15="http://schemas.microsoft.com/office/word/2012/wordml" xmlns:w16cex="http://schemas.microsoft.com/office/word/2018/wordml/cex" xmlns:w16cid="http://schemas.microsoft.com/office/word/2016/wordml/cid" xmlns:w16="http://schemas.microsoft.com/office/word/2018/wordml" xmlns:w16se="http://schemas.microsoft.com/office/word/2015/wordml/symex" mc:Ignorable="w14 w15 w16se w16cid w16 w16cex">
+<w:styles xmlns:mc="http://schemas.openxmlformats.org/markup-compatibility/2006" xmlns:r="http://schemas.openxmlformats.org/officeDocument/2006/relationships" xmlns:w="http://schemas.openxmlformats.org/wordprocessingml/2006/main" xmlns:w14="http://schemas.microsoft.com/office/word/2010/wordml" xmlns:w15="http://schemas.microsoft.com/office/word/2012/wordml" xmlns:w16cid="http://schemas.microsoft.com/office/word/2016/wordml/cid" xmlns:w16se="http://schemas.microsoft.com/office/word/2015/wordml/symex" mc:Ignorable="w14 w15 w16se w16cid">
   <w:docDefaults>
     <w:rPrDefault>
       <w:rPr>
@@ -4361,7 +4962,7 @@
 </file>
 
 <file path=customXml/itemProps1.xml><?xml version="1.0" encoding="utf-8"?>
-<ds:datastoreItem xmlns:ds="http://schemas.openxmlformats.org/officeDocument/2006/customXml" ds:itemID="{9BD4F5F2-3025-4CB1-B859-BD063891831F}">
+<ds:datastoreItem xmlns:ds="http://schemas.openxmlformats.org/officeDocument/2006/customXml" ds:itemID="{AF8918B3-DF24-4ECE-8558-893C91FFE578}">
   <ds:schemaRefs>
     <ds:schemaRef ds:uri="http://schemas.openxmlformats.org/officeDocument/2006/bibliography"/>
   </ds:schemaRefs>

</xml_diff>

<commit_message>
Fixed formatting, added pdf and slides
-Fixed formatting on report and made a PDF
-Changed last slide to conclusions
</commit_message>
<xml_diff>
--- a/Final Project/Group_3_Data_621 Final.docx
+++ b/Final Project/Group_3_Data_621 Final.docx
@@ -1,6 +1,6 @@
 
 <file path=word/document.xml><?xml version="1.0" encoding="utf-8"?>
-<w:document xmlns:wpc="http://schemas.microsoft.com/office/word/2010/wordprocessingCanvas" xmlns:cx="http://schemas.microsoft.com/office/drawing/2014/chartex" xmlns:cx1="http://schemas.microsoft.com/office/drawing/2015/9/8/chartex" xmlns:cx2="http://schemas.microsoft.com/office/drawing/2015/10/21/chartex" xmlns:cx3="http://schemas.microsoft.com/office/drawing/2016/5/9/chartex" xmlns:cx4="http://schemas.microsoft.com/office/drawing/2016/5/10/chartex" xmlns:cx5="http://schemas.microsoft.com/office/drawing/2016/5/11/chartex" xmlns:cx6="http://schemas.microsoft.com/office/drawing/2016/5/12/chartex" xmlns:cx7="http://schemas.microsoft.com/office/drawing/2016/5/13/chartex" xmlns:cx8="http://schemas.microsoft.com/office/drawing/2016/5/14/chartex" xmlns:mc="http://schemas.openxmlformats.org/markup-compatibility/2006" xmlns:aink="http://schemas.microsoft.com/office/drawing/2016/ink" xmlns:am3d="http://schemas.microsoft.com/office/drawing/2017/model3d" xmlns:o="urn:schemas-microsoft-com:office:office" xmlns:r="http://schemas.openxmlformats.org/officeDocument/2006/relationships" xmlns:m="http://schemas.openxmlformats.org/officeDocument/2006/math" xmlns:v="urn:schemas-microsoft-com:vml" xmlns:wp14="http://schemas.microsoft.com/office/word/2010/wordprocessingDrawing" xmlns:wp="http://schemas.openxmlformats.org/drawingml/2006/wordprocessingDrawing" xmlns:w10="urn:schemas-microsoft-com:office:word" xmlns:w="http://schemas.openxmlformats.org/wordprocessingml/2006/main" xmlns:w14="http://schemas.microsoft.com/office/word/2010/wordml" xmlns:w15="http://schemas.microsoft.com/office/word/2012/wordml" xmlns:w16cid="http://schemas.microsoft.com/office/word/2016/wordml/cid" xmlns:w16se="http://schemas.microsoft.com/office/word/2015/wordml/symex" xmlns:wpg="http://schemas.microsoft.com/office/word/2010/wordprocessingGroup" xmlns:wpi="http://schemas.microsoft.com/office/word/2010/wordprocessingInk" xmlns:wne="http://schemas.microsoft.com/office/word/2006/wordml" xmlns:wps="http://schemas.microsoft.com/office/word/2010/wordprocessingShape" mc:Ignorable="w14 w15 w16se w16cid wp14">
+<w:document xmlns:wpc="http://schemas.microsoft.com/office/word/2010/wordprocessingCanvas" xmlns:cx="http://schemas.microsoft.com/office/drawing/2014/chartex" xmlns:cx1="http://schemas.microsoft.com/office/drawing/2015/9/8/chartex" xmlns:cx2="http://schemas.microsoft.com/office/drawing/2015/10/21/chartex" xmlns:cx3="http://schemas.microsoft.com/office/drawing/2016/5/9/chartex" xmlns:cx4="http://schemas.microsoft.com/office/drawing/2016/5/10/chartex" xmlns:cx5="http://schemas.microsoft.com/office/drawing/2016/5/11/chartex" xmlns:cx6="http://schemas.microsoft.com/office/drawing/2016/5/12/chartex" xmlns:cx7="http://schemas.microsoft.com/office/drawing/2016/5/13/chartex" xmlns:cx8="http://schemas.microsoft.com/office/drawing/2016/5/14/chartex" xmlns:mc="http://schemas.openxmlformats.org/markup-compatibility/2006" xmlns:aink="http://schemas.microsoft.com/office/drawing/2016/ink" xmlns:am3d="http://schemas.microsoft.com/office/drawing/2017/model3d" xmlns:o="urn:schemas-microsoft-com:office:office" xmlns:r="http://schemas.openxmlformats.org/officeDocument/2006/relationships" xmlns:m="http://schemas.openxmlformats.org/officeDocument/2006/math" xmlns:v="urn:schemas-microsoft-com:vml" xmlns:wp14="http://schemas.microsoft.com/office/word/2010/wordprocessingDrawing" xmlns:wp="http://schemas.openxmlformats.org/drawingml/2006/wordprocessingDrawing" xmlns:w10="urn:schemas-microsoft-com:office:word" xmlns:w="http://schemas.openxmlformats.org/wordprocessingml/2006/main" xmlns:w14="http://schemas.microsoft.com/office/word/2010/wordml" xmlns:w15="http://schemas.microsoft.com/office/word/2012/wordml" xmlns:w16cex="http://schemas.microsoft.com/office/word/2018/wordml/cex" xmlns:w16cid="http://schemas.microsoft.com/office/word/2016/wordml/cid" xmlns:w16="http://schemas.microsoft.com/office/word/2018/wordml" xmlns:w16se="http://schemas.microsoft.com/office/word/2015/wordml/symex" xmlns:wpg="http://schemas.microsoft.com/office/word/2010/wordprocessingGroup" xmlns:wpi="http://schemas.microsoft.com/office/word/2010/wordprocessingInk" xmlns:wne="http://schemas.microsoft.com/office/word/2006/wordml" xmlns:wps="http://schemas.microsoft.com/office/word/2010/wordprocessingShape" mc:Ignorable="w14 w15 w16se w16cid w16 w16cex wp14">
   <w:body>
     <w:p>
       <w:pPr>
@@ -1444,11 +1444,40 @@
       <w:bookmarkEnd w:id="0"/>
     </w:p>
     <w:p>
-      <w:r>
-        <w:t>In this paper, we set out to determine what factors play a large role in the amount of CO2 emissions produced by a vehicle and how we can use these findings to effectively guide policy making to reduce emissions and combat climate change. The topic is an important one as climate change can have negative economic and social effects, and more and more governments are attempting to limit their impact on the environment by enacting policy to reduce carbon footprint. Our main findings are that both engine size and fuel type are highly correlated with the amount of emissions a vehicle produces, and therefore limiting engine size and banning certain types of fuels could lead to a decrease in CO2 emissions. Our secondary finding was that fuel consumption was highly correlated with both emissions and engine size, and that enacting road standards for certain levels of fuel consumption may help reduce emissions. This is not an unheard of finding as many governments have already enacted laws or incentives to improve fuel consumption rates in new cars.</w:t>
-      </w:r>
-      <w:bookmarkStart w:id="1" w:name="_GoBack"/>
-      <w:bookmarkEnd w:id="1"/>
+      <w:pPr>
+        <w:jc w:val="both"/>
+        <w:rPr>
+          <w:rFonts w:ascii="Times New Roman" w:hAnsi="Times New Roman" w:cs="Times New Roman"/>
+          <w:sz w:val="24"/>
+          <w:szCs w:val="24"/>
+        </w:rPr>
+      </w:pPr>
+      <w:r>
+        <w:rPr>
+          <w:rFonts w:ascii="Times New Roman" w:hAnsi="Times New Roman" w:cs="Times New Roman"/>
+          <w:sz w:val="24"/>
+          <w:szCs w:val="24"/>
+        </w:rPr>
+        <w:t xml:space="preserve">In this paper, we set out to determine what factors play a large role in the amount of CO2 emissions produced by a vehicle and how we can use these findings to effectively guide policy making to reduce emissions and combat climate change. The topic is an important one as climate change can have negative economic and social effects, and more and more governments are attempting to limit their impact on the environment by enacting policy to reduce carbon footprint. Our main findings are that both engine size and fuel type are highly correlated with the </w:t>
+      </w:r>
+      <w:proofErr w:type="gramStart"/>
+      <w:r>
+        <w:rPr>
+          <w:rFonts w:ascii="Times New Roman" w:hAnsi="Times New Roman" w:cs="Times New Roman"/>
+          <w:sz w:val="24"/>
+          <w:szCs w:val="24"/>
+        </w:rPr>
+        <w:t>amount</w:t>
+      </w:r>
+      <w:proofErr w:type="gramEnd"/>
+      <w:r>
+        <w:rPr>
+          <w:rFonts w:ascii="Times New Roman" w:hAnsi="Times New Roman" w:cs="Times New Roman"/>
+          <w:sz w:val="24"/>
+          <w:szCs w:val="24"/>
+        </w:rPr>
+        <w:t xml:space="preserve"> of emissions a vehicle produces, and therefore limiting engine size and banning certain types of fuels could lead to a decrease in CO2 emissions. Our secondary finding was that fuel consumption was highly correlated with both emissions and engine size, and that enacting road standards for certain levels of fuel consumption may help reduce emissions. This is not an unheard of finding as many governments have already enacted laws or incentives to improve fuel consumption rates in new cars.</w:t>
+      </w:r>
     </w:p>
     <w:p>
       <w:r>
@@ -1460,12 +1489,12 @@
         <w:pStyle w:val="Heading1"/>
         <w:jc w:val="center"/>
       </w:pPr>
-      <w:bookmarkStart w:id="2" w:name="_Toc59353021"/>
+      <w:bookmarkStart w:id="1" w:name="_Toc59353021"/>
       <w:r>
         <w:lastRenderedPageBreak/>
         <w:t>Key Words</w:t>
       </w:r>
-      <w:bookmarkEnd w:id="2"/>
+      <w:bookmarkEnd w:id="1"/>
     </w:p>
     <w:p/>
     <w:p>
@@ -1499,12 +1528,12 @@
       <w:r>
         <w:br w:type="page"/>
       </w:r>
-      <w:bookmarkStart w:id="3" w:name="_Toc59353022"/>
+      <w:bookmarkStart w:id="2" w:name="_Toc59353022"/>
       <w:r>
         <w:lastRenderedPageBreak/>
         <w:t>Introduction</w:t>
       </w:r>
-      <w:bookmarkEnd w:id="3"/>
+      <w:bookmarkEnd w:id="2"/>
     </w:p>
     <w:p/>
     <w:p>
@@ -1809,35 +1838,22 @@
           <w:szCs w:val="24"/>
         </w:rPr>
       </w:pPr>
-      <w:bookmarkStart w:id="4" w:name="_Toc59353056"/>
+      <w:bookmarkStart w:id="3" w:name="_Toc59353056"/>
       <w:r>
         <w:t xml:space="preserve">Figure </w:t>
       </w:r>
-      <w:r>
-        <w:fldChar w:fldCharType="begin"/>
-      </w:r>
-      <w:r>
-        <w:instrText xml:space="preserve"> SEQ Figure \* ARABIC </w:instrText>
-      </w:r>
-      <w:r>
-        <w:fldChar w:fldCharType="separate"/>
-      </w:r>
-      <w:r>
-        <w:rPr>
-          <w:noProof/>
-        </w:rPr>
-        <w:t>1</w:t>
-      </w:r>
-      <w:r>
-        <w:rPr>
-          <w:noProof/>
-        </w:rPr>
-        <w:fldChar w:fldCharType="end"/>
-      </w:r>
+      <w:fldSimple w:instr=" SEQ Figure \* ARABIC ">
+        <w:r>
+          <w:rPr>
+            <w:noProof/>
+          </w:rPr>
+          <w:t>1</w:t>
+        </w:r>
+      </w:fldSimple>
       <w:r>
         <w:t xml:space="preserve"> Canadian Energy Flows</w:t>
       </w:r>
-      <w:bookmarkEnd w:id="4"/>
+      <w:bookmarkEnd w:id="3"/>
     </w:p>
     <w:p>
       <w:pPr>
@@ -2358,12 +2374,12 @@
         <w:pStyle w:val="Heading1"/>
         <w:jc w:val="center"/>
       </w:pPr>
-      <w:bookmarkStart w:id="5" w:name="_Toc59353023"/>
+      <w:bookmarkStart w:id="4" w:name="_Toc59353023"/>
       <w:r>
         <w:lastRenderedPageBreak/>
         <w:t>Literature Review</w:t>
       </w:r>
-      <w:bookmarkEnd w:id="5"/>
+      <w:bookmarkEnd w:id="4"/>
     </w:p>
     <w:p>
       <w:pPr>
@@ -2652,31 +2668,18 @@
           <w:szCs w:val="24"/>
         </w:rPr>
       </w:pPr>
-      <w:bookmarkStart w:id="6" w:name="_Toc59353057"/>
+      <w:bookmarkStart w:id="5" w:name="_Toc59353057"/>
       <w:r>
         <w:t xml:space="preserve">Figure </w:t>
       </w:r>
-      <w:r>
-        <w:fldChar w:fldCharType="begin"/>
-      </w:r>
-      <w:r>
-        <w:instrText xml:space="preserve"> SEQ Figure \* ARABIC </w:instrText>
-      </w:r>
-      <w:r>
-        <w:fldChar w:fldCharType="separate"/>
-      </w:r>
-      <w:r>
-        <w:rPr>
-          <w:noProof/>
-        </w:rPr>
-        <w:t>2</w:t>
-      </w:r>
-      <w:r>
-        <w:rPr>
-          <w:noProof/>
-        </w:rPr>
-        <w:fldChar w:fldCharType="end"/>
-      </w:r>
+      <w:fldSimple w:instr=" SEQ Figure \* ARABIC ">
+        <w:r>
+          <w:rPr>
+            <w:noProof/>
+          </w:rPr>
+          <w:t>2</w:t>
+        </w:r>
+      </w:fldSimple>
       <w:r>
         <w:t xml:space="preserve"> European ICE emissions</w:t>
       </w:r>
@@ -2707,7 +2710,7 @@
           </w:r>
         </w:sdtContent>
       </w:sdt>
-      <w:bookmarkEnd w:id="6"/>
+      <w:bookmarkEnd w:id="5"/>
     </w:p>
     <w:p>
       <w:pPr>
@@ -3085,12 +3088,12 @@
         <w:pStyle w:val="Heading1"/>
         <w:jc w:val="center"/>
       </w:pPr>
-      <w:bookmarkStart w:id="7" w:name="_Toc59353024"/>
+      <w:bookmarkStart w:id="6" w:name="_Toc59353024"/>
       <w:r>
         <w:lastRenderedPageBreak/>
         <w:t>Methodology</w:t>
       </w:r>
-      <w:bookmarkEnd w:id="7"/>
+      <w:bookmarkEnd w:id="6"/>
     </w:p>
     <w:p/>
     <w:p>
@@ -3632,11 +3635,11 @@
         <w:pStyle w:val="Heading1"/>
         <w:jc w:val="center"/>
       </w:pPr>
-      <w:bookmarkStart w:id="8" w:name="_Toc59353025"/>
+      <w:bookmarkStart w:id="7" w:name="_Toc59353025"/>
       <w:r>
         <w:t>Experimentation and Results</w:t>
       </w:r>
-      <w:bookmarkEnd w:id="8"/>
+      <w:bookmarkEnd w:id="7"/>
     </w:p>
     <w:p/>
     <w:p>
@@ -3730,22 +3733,35 @@
         <w:pStyle w:val="Caption"/>
         <w:jc w:val="center"/>
       </w:pPr>
-      <w:bookmarkStart w:id="9" w:name="_Toc59353058"/>
+      <w:bookmarkStart w:id="8" w:name="_Toc59353058"/>
       <w:r>
         <w:t xml:space="preserve">Figure </w:t>
       </w:r>
-      <w:fldSimple w:instr=" SEQ Figure \* ARABIC ">
-        <w:r>
-          <w:rPr>
-            <w:noProof/>
-          </w:rPr>
-          <w:t>4</w:t>
-        </w:r>
-      </w:fldSimple>
+      <w:r>
+        <w:fldChar w:fldCharType="begin"/>
+      </w:r>
+      <w:r>
+        <w:instrText xml:space="preserve"> SEQ Figure \* ARABIC </w:instrText>
+      </w:r>
+      <w:r>
+        <w:fldChar w:fldCharType="separate"/>
+      </w:r>
+      <w:r>
+        <w:rPr>
+          <w:noProof/>
+        </w:rPr>
+        <w:t>4</w:t>
+      </w:r>
+      <w:r>
+        <w:rPr>
+          <w:noProof/>
+        </w:rPr>
+        <w:fldChar w:fldCharType="end"/>
+      </w:r>
       <w:r>
         <w:t xml:space="preserve"> - Distribution of Numeric Variables</w:t>
       </w:r>
-      <w:bookmarkEnd w:id="9"/>
+      <w:bookmarkEnd w:id="8"/>
     </w:p>
     <w:p>
       <w:pPr>
@@ -3911,22 +3927,35 @@
         <w:pStyle w:val="Caption"/>
         <w:jc w:val="center"/>
       </w:pPr>
-      <w:bookmarkStart w:id="10" w:name="_Toc59353059"/>
+      <w:bookmarkStart w:id="9" w:name="_Toc59353059"/>
       <w:r>
         <w:t xml:space="preserve">Figure </w:t>
       </w:r>
-      <w:fldSimple w:instr=" SEQ Figure \* ARABIC ">
-        <w:r>
-          <w:rPr>
-            <w:noProof/>
-          </w:rPr>
-          <w:t>5</w:t>
-        </w:r>
-      </w:fldSimple>
+      <w:r>
+        <w:fldChar w:fldCharType="begin"/>
+      </w:r>
+      <w:r>
+        <w:instrText xml:space="preserve"> SEQ Figure \* ARABIC </w:instrText>
+      </w:r>
+      <w:r>
+        <w:fldChar w:fldCharType="separate"/>
+      </w:r>
+      <w:r>
+        <w:rPr>
+          <w:noProof/>
+        </w:rPr>
+        <w:t>5</w:t>
+      </w:r>
+      <w:r>
+        <w:rPr>
+          <w:noProof/>
+        </w:rPr>
+        <w:fldChar w:fldCharType="end"/>
+      </w:r>
       <w:r>
         <w:t xml:space="preserve"> - Quantitative description of Qualitative Variables</w:t>
       </w:r>
-      <w:bookmarkEnd w:id="10"/>
+      <w:bookmarkEnd w:id="9"/>
     </w:p>
     <w:p/>
     <w:p>
@@ -4160,22 +4189,35 @@
                                 <w:noProof/>
                               </w:rPr>
                             </w:pPr>
-                            <w:bookmarkStart w:id="11" w:name="_Toc59353060"/>
+                            <w:bookmarkStart w:id="10" w:name="_Toc59353060"/>
                             <w:r>
                               <w:t xml:space="preserve">Figure </w:t>
                             </w:r>
-                            <w:fldSimple w:instr=" SEQ Figure \* ARABIC ">
-                              <w:r>
-                                <w:rPr>
-                                  <w:noProof/>
-                                </w:rPr>
-                                <w:t>6</w:t>
-                              </w:r>
-                            </w:fldSimple>
+                            <w:r>
+                              <w:fldChar w:fldCharType="begin"/>
+                            </w:r>
+                            <w:r>
+                              <w:instrText xml:space="preserve"> SEQ Figure \* ARABIC </w:instrText>
+                            </w:r>
+                            <w:r>
+                              <w:fldChar w:fldCharType="separate"/>
+                            </w:r>
+                            <w:r>
+                              <w:rPr>
+                                <w:noProof/>
+                              </w:rPr>
+                              <w:t>6</w:t>
+                            </w:r>
+                            <w:r>
+                              <w:rPr>
+                                <w:noProof/>
+                              </w:rPr>
+                              <w:fldChar w:fldCharType="end"/>
+                            </w:r>
                             <w:r>
                               <w:t xml:space="preserve"> - Correlation Matrix of all Variables</w:t>
                             </w:r>
-                            <w:bookmarkEnd w:id="11"/>
+                            <w:bookmarkEnd w:id="10"/>
                           </w:p>
                         </w:txbxContent>
                       </wps:txbx>
@@ -4356,22 +4398,38 @@
         <w:pStyle w:val="Caption"/>
         <w:jc w:val="center"/>
       </w:pPr>
-      <w:bookmarkStart w:id="13" w:name="_Toc59353061"/>
+      <w:bookmarkStart w:id="11" w:name="_Toc59353061"/>
       <w:r>
         <w:t xml:space="preserve">Figure </w:t>
       </w:r>
-      <w:fldSimple w:instr=" SEQ Figure \* ARABIC ">
-        <w:r>
-          <w:rPr>
-            <w:noProof/>
-          </w:rPr>
-          <w:t>7</w:t>
-        </w:r>
-      </w:fldSimple>
+      <w:r>
+        <w:fldChar w:fldCharType="begin"/>
+      </w:r>
+      <w:r>
+        <w:instrText xml:space="preserve"> </w:instrText>
+      </w:r>
+      <w:r>
+        <w:instrText xml:space="preserve">SEQ Figure \* ARABIC </w:instrText>
+      </w:r>
+      <w:r>
+        <w:fldChar w:fldCharType="separate"/>
+      </w:r>
+      <w:r>
+        <w:rPr>
+          <w:noProof/>
+        </w:rPr>
+        <w:t>7</w:t>
+      </w:r>
+      <w:r>
+        <w:rPr>
+          <w:noProof/>
+        </w:rPr>
+        <w:fldChar w:fldCharType="end"/>
+      </w:r>
       <w:r>
         <w:t xml:space="preserve"> - Numeric Variables vs CO2 Emissions</w:t>
       </w:r>
-      <w:bookmarkEnd w:id="13"/>
+      <w:bookmarkEnd w:id="11"/>
     </w:p>
     <w:p>
       <w:r>
@@ -4565,22 +4623,35 @@
                                 <w:noProof/>
                               </w:rPr>
                             </w:pPr>
-                            <w:bookmarkStart w:id="14" w:name="_Toc59353062"/>
+                            <w:bookmarkStart w:id="12" w:name="_Toc59353062"/>
                             <w:r>
                               <w:t xml:space="preserve">Figure </w:t>
                             </w:r>
-                            <w:fldSimple w:instr=" SEQ Figure \* ARABIC ">
-                              <w:r>
-                                <w:rPr>
-                                  <w:noProof/>
-                                </w:rPr>
-                                <w:t>8</w:t>
-                              </w:r>
-                            </w:fldSimple>
+                            <w:r>
+                              <w:fldChar w:fldCharType="begin"/>
+                            </w:r>
+                            <w:r>
+                              <w:instrText xml:space="preserve"> SEQ Figure \* ARABIC </w:instrText>
+                            </w:r>
+                            <w:r>
+                              <w:fldChar w:fldCharType="separate"/>
+                            </w:r>
+                            <w:r>
+                              <w:rPr>
+                                <w:noProof/>
+                              </w:rPr>
+                              <w:t>8</w:t>
+                            </w:r>
+                            <w:r>
+                              <w:rPr>
+                                <w:noProof/>
+                              </w:rPr>
+                              <w:fldChar w:fldCharType="end"/>
+                            </w:r>
                             <w:r>
                               <w:t xml:space="preserve"> - Distribution of Transformed Variables</w:t>
                             </w:r>
-                            <w:bookmarkEnd w:id="14"/>
+                            <w:bookmarkEnd w:id="12"/>
                           </w:p>
                         </w:txbxContent>
                       </wps:txbx>
@@ -4682,22 +4753,35 @@
                                 <w:noProof/>
                               </w:rPr>
                             </w:pPr>
-                            <w:bookmarkStart w:id="16" w:name="_Toc59353063"/>
+                            <w:bookmarkStart w:id="13" w:name="_Toc59353063"/>
                             <w:r>
                               <w:t xml:space="preserve">Figure </w:t>
                             </w:r>
-                            <w:fldSimple w:instr=" SEQ Figure \* ARABIC ">
-                              <w:r>
-                                <w:rPr>
-                                  <w:noProof/>
-                                </w:rPr>
-                                <w:t>9</w:t>
-                              </w:r>
-                            </w:fldSimple>
+                            <w:r>
+                              <w:fldChar w:fldCharType="begin"/>
+                            </w:r>
+                            <w:r>
+                              <w:instrText xml:space="preserve"> SEQ Figure \* ARABIC </w:instrText>
+                            </w:r>
+                            <w:r>
+                              <w:fldChar w:fldCharType="separate"/>
+                            </w:r>
+                            <w:r>
+                              <w:rPr>
+                                <w:noProof/>
+                              </w:rPr>
+                              <w:t>9</w:t>
+                            </w:r>
+                            <w:r>
+                              <w:rPr>
+                                <w:noProof/>
+                              </w:rPr>
+                              <w:fldChar w:fldCharType="end"/>
+                            </w:r>
                             <w:r>
                               <w:t xml:space="preserve"> - Missing Variables</w:t>
                             </w:r>
-                            <w:bookmarkEnd w:id="16"/>
+                            <w:bookmarkEnd w:id="13"/>
                           </w:p>
                         </w:txbxContent>
                       </wps:txbx>
@@ -4868,11 +4952,11 @@
         <w:pStyle w:val="Heading1"/>
         <w:jc w:val="center"/>
       </w:pPr>
-      <w:bookmarkStart w:id="18" w:name="_Toc59353026"/>
+      <w:bookmarkStart w:id="14" w:name="_Toc59353026"/>
       <w:r>
         <w:t>Discussions and Conclusions</w:t>
       </w:r>
-      <w:bookmarkEnd w:id="18"/>
+      <w:bookmarkEnd w:id="14"/>
     </w:p>
     <w:p/>
     <w:p>
@@ -5081,27 +5165,14 @@
       <w:r>
         <w:t xml:space="preserve">Table </w:t>
       </w:r>
-      <w:r>
-        <w:fldChar w:fldCharType="begin"/>
-      </w:r>
-      <w:r>
-        <w:instrText xml:space="preserve"> SEQ Table \* ARABIC </w:instrText>
-      </w:r>
-      <w:r>
-        <w:fldChar w:fldCharType="separate"/>
-      </w:r>
-      <w:r>
-        <w:rPr>
-          <w:noProof/>
-        </w:rPr>
-        <w:t>1</w:t>
-      </w:r>
-      <w:r>
-        <w:rPr>
-          <w:noProof/>
-        </w:rPr>
-        <w:fldChar w:fldCharType="end"/>
-      </w:r>
+      <w:fldSimple w:instr=" SEQ Table \* ARABIC ">
+        <w:r>
+          <w:rPr>
+            <w:noProof/>
+          </w:rPr>
+          <w:t>1</w:t>
+        </w:r>
+      </w:fldSimple>
       <w:r>
         <w:t xml:space="preserve"> Model Results</w:t>
       </w:r>
@@ -5223,22 +5294,38 @@
         <w:pStyle w:val="Caption"/>
         <w:jc w:val="center"/>
       </w:pPr>
-      <w:bookmarkStart w:id="19" w:name="_Toc59353064"/>
+      <w:bookmarkStart w:id="15" w:name="_Toc59353064"/>
       <w:r>
         <w:t xml:space="preserve">Figure </w:t>
       </w:r>
-      <w:fldSimple w:instr=" SEQ Figure \* ARABIC ">
-        <w:r>
-          <w:rPr>
-            <w:noProof/>
-          </w:rPr>
-          <w:t>10</w:t>
-        </w:r>
-      </w:fldSimple>
+      <w:r>
+        <w:fldChar w:fldCharType="begin"/>
+      </w:r>
+      <w:r>
+        <w:instrText xml:space="preserve"> SEQ Figur</w:instrText>
+      </w:r>
+      <w:r>
+        <w:instrText xml:space="preserve">e \* ARABIC </w:instrText>
+      </w:r>
+      <w:r>
+        <w:fldChar w:fldCharType="separate"/>
+      </w:r>
+      <w:r>
+        <w:rPr>
+          <w:noProof/>
+        </w:rPr>
+        <w:t>10</w:t>
+      </w:r>
+      <w:r>
+        <w:rPr>
+          <w:noProof/>
+        </w:rPr>
+        <w:fldChar w:fldCharType="end"/>
+      </w:r>
       <w:r>
         <w:t xml:space="preserve"> - Test/Train comparison for Model Performance</w:t>
       </w:r>
-      <w:bookmarkEnd w:id="19"/>
+      <w:bookmarkEnd w:id="15"/>
     </w:p>
     <w:p>
       <w:pPr>
@@ -5388,22 +5475,35 @@
                               <w:pStyle w:val="Caption"/>
                               <w:jc w:val="center"/>
                             </w:pPr>
-                            <w:bookmarkStart w:id="20" w:name="_Toc59353065"/>
+                            <w:bookmarkStart w:id="16" w:name="_Toc59353065"/>
                             <w:r>
                               <w:t xml:space="preserve">Figure </w:t>
                             </w:r>
-                            <w:fldSimple w:instr=" SEQ Figure \* ARABIC ">
-                              <w:r>
-                                <w:rPr>
-                                  <w:noProof/>
-                                </w:rPr>
-                                <w:t>11</w:t>
-                              </w:r>
-                            </w:fldSimple>
+                            <w:r>
+                              <w:fldChar w:fldCharType="begin"/>
+                            </w:r>
+                            <w:r>
+                              <w:instrText xml:space="preserve"> SEQ Figure \* ARABIC </w:instrText>
+                            </w:r>
+                            <w:r>
+                              <w:fldChar w:fldCharType="separate"/>
+                            </w:r>
+                            <w:r>
+                              <w:rPr>
+                                <w:noProof/>
+                              </w:rPr>
+                              <w:t>11</w:t>
+                            </w:r>
+                            <w:r>
+                              <w:rPr>
+                                <w:noProof/>
+                              </w:rPr>
+                              <w:fldChar w:fldCharType="end"/>
+                            </w:r>
                             <w:r>
                               <w:t xml:space="preserve"> - Variable Importance for Models</w:t>
                             </w:r>
-                            <w:bookmarkEnd w:id="20"/>
+                            <w:bookmarkEnd w:id="16"/>
                           </w:p>
                         </w:txbxContent>
                       </wps:txbx>
@@ -5460,12 +5560,12 @@
         <w:pStyle w:val="Heading1"/>
         <w:jc w:val="center"/>
       </w:pPr>
-      <w:bookmarkStart w:id="22" w:name="_Toc59353027"/>
+      <w:bookmarkStart w:id="17" w:name="_Toc59353027"/>
       <w:r>
         <w:lastRenderedPageBreak/>
         <w:t>References</w:t>
       </w:r>
-      <w:bookmarkEnd w:id="22"/>
+      <w:bookmarkEnd w:id="17"/>
       <w:r>
         <w:t xml:space="preserve"> </w:t>
       </w:r>
@@ -5955,7 +6055,7 @@
 </file>
 
 <file path=word/endnotes.xml><?xml version="1.0" encoding="utf-8"?>
-<w:endnotes xmlns:wpc="http://schemas.microsoft.com/office/word/2010/wordprocessingCanvas" xmlns:cx="http://schemas.microsoft.com/office/drawing/2014/chartex" xmlns:cx1="http://schemas.microsoft.com/office/drawing/2015/9/8/chartex" xmlns:cx2="http://schemas.microsoft.com/office/drawing/2015/10/21/chartex" xmlns:cx3="http://schemas.microsoft.com/office/drawing/2016/5/9/chartex" xmlns:cx4="http://schemas.microsoft.com/office/drawing/2016/5/10/chartex" xmlns:cx5="http://schemas.microsoft.com/office/drawing/2016/5/11/chartex" xmlns:cx6="http://schemas.microsoft.com/office/drawing/2016/5/12/chartex" xmlns:cx7="http://schemas.microsoft.com/office/drawing/2016/5/13/chartex" xmlns:cx8="http://schemas.microsoft.com/office/drawing/2016/5/14/chartex" xmlns:mc="http://schemas.openxmlformats.org/markup-compatibility/2006" xmlns:aink="http://schemas.microsoft.com/office/drawing/2016/ink" xmlns:am3d="http://schemas.microsoft.com/office/drawing/2017/model3d" xmlns:o="urn:schemas-microsoft-com:office:office" xmlns:r="http://schemas.openxmlformats.org/officeDocument/2006/relationships" xmlns:m="http://schemas.openxmlformats.org/officeDocument/2006/math" xmlns:v="urn:schemas-microsoft-com:vml" xmlns:wp14="http://schemas.microsoft.com/office/word/2010/wordprocessingDrawing" xmlns:wp="http://schemas.openxmlformats.org/drawingml/2006/wordprocessingDrawing" xmlns:w10="urn:schemas-microsoft-com:office:word" xmlns:w="http://schemas.openxmlformats.org/wordprocessingml/2006/main" xmlns:w14="http://schemas.microsoft.com/office/word/2010/wordml" xmlns:w15="http://schemas.microsoft.com/office/word/2012/wordml" xmlns:w16cid="http://schemas.microsoft.com/office/word/2016/wordml/cid" xmlns:w16se="http://schemas.microsoft.com/office/word/2015/wordml/symex" xmlns:wpg="http://schemas.microsoft.com/office/word/2010/wordprocessingGroup" xmlns:wpi="http://schemas.microsoft.com/office/word/2010/wordprocessingInk" xmlns:wne="http://schemas.microsoft.com/office/word/2006/wordml" xmlns:wps="http://schemas.microsoft.com/office/word/2010/wordprocessingShape" mc:Ignorable="w14 w15 w16se w16cid wp14">
+<w:endnotes xmlns:wpc="http://schemas.microsoft.com/office/word/2010/wordprocessingCanvas" xmlns:cx="http://schemas.microsoft.com/office/drawing/2014/chartex" xmlns:cx1="http://schemas.microsoft.com/office/drawing/2015/9/8/chartex" xmlns:cx2="http://schemas.microsoft.com/office/drawing/2015/10/21/chartex" xmlns:cx3="http://schemas.microsoft.com/office/drawing/2016/5/9/chartex" xmlns:cx4="http://schemas.microsoft.com/office/drawing/2016/5/10/chartex" xmlns:cx5="http://schemas.microsoft.com/office/drawing/2016/5/11/chartex" xmlns:cx6="http://schemas.microsoft.com/office/drawing/2016/5/12/chartex" xmlns:cx7="http://schemas.microsoft.com/office/drawing/2016/5/13/chartex" xmlns:cx8="http://schemas.microsoft.com/office/drawing/2016/5/14/chartex" xmlns:mc="http://schemas.openxmlformats.org/markup-compatibility/2006" xmlns:aink="http://schemas.microsoft.com/office/drawing/2016/ink" xmlns:am3d="http://schemas.microsoft.com/office/drawing/2017/model3d" xmlns:o="urn:schemas-microsoft-com:office:office" xmlns:r="http://schemas.openxmlformats.org/officeDocument/2006/relationships" xmlns:m="http://schemas.openxmlformats.org/officeDocument/2006/math" xmlns:v="urn:schemas-microsoft-com:vml" xmlns:wp14="http://schemas.microsoft.com/office/word/2010/wordprocessingDrawing" xmlns:wp="http://schemas.openxmlformats.org/drawingml/2006/wordprocessingDrawing" xmlns:w10="urn:schemas-microsoft-com:office:word" xmlns:w="http://schemas.openxmlformats.org/wordprocessingml/2006/main" xmlns:w14="http://schemas.microsoft.com/office/word/2010/wordml" xmlns:w15="http://schemas.microsoft.com/office/word/2012/wordml" xmlns:w16cex="http://schemas.microsoft.com/office/word/2018/wordml/cex" xmlns:w16cid="http://schemas.microsoft.com/office/word/2016/wordml/cid" xmlns:w16="http://schemas.microsoft.com/office/word/2018/wordml" xmlns:w16se="http://schemas.microsoft.com/office/word/2015/wordml/symex" xmlns:wpg="http://schemas.microsoft.com/office/word/2010/wordprocessingGroup" xmlns:wpi="http://schemas.microsoft.com/office/word/2010/wordprocessingInk" xmlns:wne="http://schemas.microsoft.com/office/word/2006/wordml" xmlns:wps="http://schemas.microsoft.com/office/word/2010/wordprocessingShape" mc:Ignorable="w14 w15 w16se w16cid w16 w16cex wp14">
   <w:endnote w:type="separator" w:id="-1">
     <w:p>
       <w:pPr>
@@ -5980,7 +6080,7 @@
 </file>
 
 <file path=word/footer1.xml><?xml version="1.0" encoding="utf-8"?>
-<w:ftr xmlns:wpc="http://schemas.microsoft.com/office/word/2010/wordprocessingCanvas" xmlns:cx="http://schemas.microsoft.com/office/drawing/2014/chartex" xmlns:cx1="http://schemas.microsoft.com/office/drawing/2015/9/8/chartex" xmlns:cx2="http://schemas.microsoft.com/office/drawing/2015/10/21/chartex" xmlns:cx3="http://schemas.microsoft.com/office/drawing/2016/5/9/chartex" xmlns:cx4="http://schemas.microsoft.com/office/drawing/2016/5/10/chartex" xmlns:cx5="http://schemas.microsoft.com/office/drawing/2016/5/11/chartex" xmlns:cx6="http://schemas.microsoft.com/office/drawing/2016/5/12/chartex" xmlns:cx7="http://schemas.microsoft.com/office/drawing/2016/5/13/chartex" xmlns:cx8="http://schemas.microsoft.com/office/drawing/2016/5/14/chartex" xmlns:mc="http://schemas.openxmlformats.org/markup-compatibility/2006" xmlns:aink="http://schemas.microsoft.com/office/drawing/2016/ink" xmlns:am3d="http://schemas.microsoft.com/office/drawing/2017/model3d" xmlns:o="urn:schemas-microsoft-com:office:office" xmlns:r="http://schemas.openxmlformats.org/officeDocument/2006/relationships" xmlns:m="http://schemas.openxmlformats.org/officeDocument/2006/math" xmlns:v="urn:schemas-microsoft-com:vml" xmlns:wp14="http://schemas.microsoft.com/office/word/2010/wordprocessingDrawing" xmlns:wp="http://schemas.openxmlformats.org/drawingml/2006/wordprocessingDrawing" xmlns:w10="urn:schemas-microsoft-com:office:word" xmlns:w="http://schemas.openxmlformats.org/wordprocessingml/2006/main" xmlns:w14="http://schemas.microsoft.com/office/word/2010/wordml" xmlns:w15="http://schemas.microsoft.com/office/word/2012/wordml" xmlns:w16cid="http://schemas.microsoft.com/office/word/2016/wordml/cid" xmlns:w16se="http://schemas.microsoft.com/office/word/2015/wordml/symex" xmlns:wpg="http://schemas.microsoft.com/office/word/2010/wordprocessingGroup" xmlns:wpi="http://schemas.microsoft.com/office/word/2010/wordprocessingInk" xmlns:wne="http://schemas.microsoft.com/office/word/2006/wordml" xmlns:wps="http://schemas.microsoft.com/office/word/2010/wordprocessingShape" mc:Ignorable="w14 w15 w16se w16cid wp14">
+<w:ftr xmlns:wpc="http://schemas.microsoft.com/office/word/2010/wordprocessingCanvas" xmlns:cx="http://schemas.microsoft.com/office/drawing/2014/chartex" xmlns:cx1="http://schemas.microsoft.com/office/drawing/2015/9/8/chartex" xmlns:cx2="http://schemas.microsoft.com/office/drawing/2015/10/21/chartex" xmlns:cx3="http://schemas.microsoft.com/office/drawing/2016/5/9/chartex" xmlns:cx4="http://schemas.microsoft.com/office/drawing/2016/5/10/chartex" xmlns:cx5="http://schemas.microsoft.com/office/drawing/2016/5/11/chartex" xmlns:cx6="http://schemas.microsoft.com/office/drawing/2016/5/12/chartex" xmlns:cx7="http://schemas.microsoft.com/office/drawing/2016/5/13/chartex" xmlns:cx8="http://schemas.microsoft.com/office/drawing/2016/5/14/chartex" xmlns:mc="http://schemas.openxmlformats.org/markup-compatibility/2006" xmlns:aink="http://schemas.microsoft.com/office/drawing/2016/ink" xmlns:am3d="http://schemas.microsoft.com/office/drawing/2017/model3d" xmlns:o="urn:schemas-microsoft-com:office:office" xmlns:r="http://schemas.openxmlformats.org/officeDocument/2006/relationships" xmlns:m="http://schemas.openxmlformats.org/officeDocument/2006/math" xmlns:v="urn:schemas-microsoft-com:vml" xmlns:wp14="http://schemas.microsoft.com/office/word/2010/wordprocessingDrawing" xmlns:wp="http://schemas.openxmlformats.org/drawingml/2006/wordprocessingDrawing" xmlns:w10="urn:schemas-microsoft-com:office:word" xmlns:w="http://schemas.openxmlformats.org/wordprocessingml/2006/main" xmlns:w14="http://schemas.microsoft.com/office/word/2010/wordml" xmlns:w15="http://schemas.microsoft.com/office/word/2012/wordml" xmlns:w16cex="http://schemas.microsoft.com/office/word/2018/wordml/cex" xmlns:w16cid="http://schemas.microsoft.com/office/word/2016/wordml/cid" xmlns:w16="http://schemas.microsoft.com/office/word/2018/wordml" xmlns:w16se="http://schemas.microsoft.com/office/word/2015/wordml/symex" xmlns:wpg="http://schemas.microsoft.com/office/word/2010/wordprocessingGroup" xmlns:wpi="http://schemas.microsoft.com/office/word/2010/wordprocessingInk" xmlns:wne="http://schemas.microsoft.com/office/word/2006/wordml" xmlns:wps="http://schemas.microsoft.com/office/word/2010/wordprocessingShape" mc:Ignorable="w14 w15 w16se w16cid w16 w16cex wp14">
   <w:sdt>
     <w:sdtPr>
       <w:id w:val="23369668"/>
@@ -6033,7 +6133,7 @@
 </file>
 
 <file path=word/footnotes.xml><?xml version="1.0" encoding="utf-8"?>
-<w:footnotes xmlns:wpc="http://schemas.microsoft.com/office/word/2010/wordprocessingCanvas" xmlns:cx="http://schemas.microsoft.com/office/drawing/2014/chartex" xmlns:cx1="http://schemas.microsoft.com/office/drawing/2015/9/8/chartex" xmlns:cx2="http://schemas.microsoft.com/office/drawing/2015/10/21/chartex" xmlns:cx3="http://schemas.microsoft.com/office/drawing/2016/5/9/chartex" xmlns:cx4="http://schemas.microsoft.com/office/drawing/2016/5/10/chartex" xmlns:cx5="http://schemas.microsoft.com/office/drawing/2016/5/11/chartex" xmlns:cx6="http://schemas.microsoft.com/office/drawing/2016/5/12/chartex" xmlns:cx7="http://schemas.microsoft.com/office/drawing/2016/5/13/chartex" xmlns:cx8="http://schemas.microsoft.com/office/drawing/2016/5/14/chartex" xmlns:mc="http://schemas.openxmlformats.org/markup-compatibility/2006" xmlns:aink="http://schemas.microsoft.com/office/drawing/2016/ink" xmlns:am3d="http://schemas.microsoft.com/office/drawing/2017/model3d" xmlns:o="urn:schemas-microsoft-com:office:office" xmlns:r="http://schemas.openxmlformats.org/officeDocument/2006/relationships" xmlns:m="http://schemas.openxmlformats.org/officeDocument/2006/math" xmlns:v="urn:schemas-microsoft-com:vml" xmlns:wp14="http://schemas.microsoft.com/office/word/2010/wordprocessingDrawing" xmlns:wp="http://schemas.openxmlformats.org/drawingml/2006/wordprocessingDrawing" xmlns:w10="urn:schemas-microsoft-com:office:word" xmlns:w="http://schemas.openxmlformats.org/wordprocessingml/2006/main" xmlns:w14="http://schemas.microsoft.com/office/word/2010/wordml" xmlns:w15="http://schemas.microsoft.com/office/word/2012/wordml" xmlns:w16cid="http://schemas.microsoft.com/office/word/2016/wordml/cid" xmlns:w16se="http://schemas.microsoft.com/office/word/2015/wordml/symex" xmlns:wpg="http://schemas.microsoft.com/office/word/2010/wordprocessingGroup" xmlns:wpi="http://schemas.microsoft.com/office/word/2010/wordprocessingInk" xmlns:wne="http://schemas.microsoft.com/office/word/2006/wordml" xmlns:wps="http://schemas.microsoft.com/office/word/2010/wordprocessingShape" mc:Ignorable="w14 w15 w16se w16cid wp14">
+<w:footnotes xmlns:wpc="http://schemas.microsoft.com/office/word/2010/wordprocessingCanvas" xmlns:cx="http://schemas.microsoft.com/office/drawing/2014/chartex" xmlns:cx1="http://schemas.microsoft.com/office/drawing/2015/9/8/chartex" xmlns:cx2="http://schemas.microsoft.com/office/drawing/2015/10/21/chartex" xmlns:cx3="http://schemas.microsoft.com/office/drawing/2016/5/9/chartex" xmlns:cx4="http://schemas.microsoft.com/office/drawing/2016/5/10/chartex" xmlns:cx5="http://schemas.microsoft.com/office/drawing/2016/5/11/chartex" xmlns:cx6="http://schemas.microsoft.com/office/drawing/2016/5/12/chartex" xmlns:cx7="http://schemas.microsoft.com/office/drawing/2016/5/13/chartex" xmlns:cx8="http://schemas.microsoft.com/office/drawing/2016/5/14/chartex" xmlns:mc="http://schemas.openxmlformats.org/markup-compatibility/2006" xmlns:aink="http://schemas.microsoft.com/office/drawing/2016/ink" xmlns:am3d="http://schemas.microsoft.com/office/drawing/2017/model3d" xmlns:o="urn:schemas-microsoft-com:office:office" xmlns:r="http://schemas.openxmlformats.org/officeDocument/2006/relationships" xmlns:m="http://schemas.openxmlformats.org/officeDocument/2006/math" xmlns:v="urn:schemas-microsoft-com:vml" xmlns:wp14="http://schemas.microsoft.com/office/word/2010/wordprocessingDrawing" xmlns:wp="http://schemas.openxmlformats.org/drawingml/2006/wordprocessingDrawing" xmlns:w10="urn:schemas-microsoft-com:office:word" xmlns:w="http://schemas.openxmlformats.org/wordprocessingml/2006/main" xmlns:w14="http://schemas.microsoft.com/office/word/2010/wordml" xmlns:w15="http://schemas.microsoft.com/office/word/2012/wordml" xmlns:w16cex="http://schemas.microsoft.com/office/word/2018/wordml/cex" xmlns:w16cid="http://schemas.microsoft.com/office/word/2016/wordml/cid" xmlns:w16="http://schemas.microsoft.com/office/word/2018/wordml" xmlns:w16se="http://schemas.microsoft.com/office/word/2015/wordml/symex" xmlns:wpg="http://schemas.microsoft.com/office/word/2010/wordprocessingGroup" xmlns:wpi="http://schemas.microsoft.com/office/word/2010/wordprocessingInk" xmlns:wne="http://schemas.microsoft.com/office/word/2006/wordml" xmlns:wps="http://schemas.microsoft.com/office/word/2010/wordprocessingShape" mc:Ignorable="w14 w15 w16se w16cid w16 w16cex wp14">
   <w:footnote w:type="separator" w:id="-1">
     <w:p>
       <w:pPr>
@@ -6058,7 +6158,7 @@
 </file>
 
 <file path=word/numbering.xml><?xml version="1.0" encoding="utf-8"?>
-<w:numbering xmlns:wpc="http://schemas.microsoft.com/office/word/2010/wordprocessingCanvas" xmlns:cx="http://schemas.microsoft.com/office/drawing/2014/chartex" xmlns:cx1="http://schemas.microsoft.com/office/drawing/2015/9/8/chartex" xmlns:cx2="http://schemas.microsoft.com/office/drawing/2015/10/21/chartex" xmlns:cx3="http://schemas.microsoft.com/office/drawing/2016/5/9/chartex" xmlns:cx4="http://schemas.microsoft.com/office/drawing/2016/5/10/chartex" xmlns:cx5="http://schemas.microsoft.com/office/drawing/2016/5/11/chartex" xmlns:cx6="http://schemas.microsoft.com/office/drawing/2016/5/12/chartex" xmlns:cx7="http://schemas.microsoft.com/office/drawing/2016/5/13/chartex" xmlns:cx8="http://schemas.microsoft.com/office/drawing/2016/5/14/chartex" xmlns:mc="http://schemas.openxmlformats.org/markup-compatibility/2006" xmlns:aink="http://schemas.microsoft.com/office/drawing/2016/ink" xmlns:am3d="http://schemas.microsoft.com/office/drawing/2017/model3d" xmlns:o="urn:schemas-microsoft-com:office:office" xmlns:r="http://schemas.openxmlformats.org/officeDocument/2006/relationships" xmlns:m="http://schemas.openxmlformats.org/officeDocument/2006/math" xmlns:v="urn:schemas-microsoft-com:vml" xmlns:wp14="http://schemas.microsoft.com/office/word/2010/wordprocessingDrawing" xmlns:wp="http://schemas.openxmlformats.org/drawingml/2006/wordprocessingDrawing" xmlns:w10="urn:schemas-microsoft-com:office:word" xmlns:w="http://schemas.openxmlformats.org/wordprocessingml/2006/main" xmlns:w14="http://schemas.microsoft.com/office/word/2010/wordml" xmlns:w15="http://schemas.microsoft.com/office/word/2012/wordml" xmlns:w16cid="http://schemas.microsoft.com/office/word/2016/wordml/cid" xmlns:w16se="http://schemas.microsoft.com/office/word/2015/wordml/symex" xmlns:wpg="http://schemas.microsoft.com/office/word/2010/wordprocessingGroup" xmlns:wpi="http://schemas.microsoft.com/office/word/2010/wordprocessingInk" xmlns:wne="http://schemas.microsoft.com/office/word/2006/wordml" xmlns:wps="http://schemas.microsoft.com/office/word/2010/wordprocessingShape" mc:Ignorable="w14 w15 w16se w16cid wp14">
+<w:numbering xmlns:wpc="http://schemas.microsoft.com/office/word/2010/wordprocessingCanvas" xmlns:cx="http://schemas.microsoft.com/office/drawing/2014/chartex" xmlns:cx1="http://schemas.microsoft.com/office/drawing/2015/9/8/chartex" xmlns:cx2="http://schemas.microsoft.com/office/drawing/2015/10/21/chartex" xmlns:cx3="http://schemas.microsoft.com/office/drawing/2016/5/9/chartex" xmlns:cx4="http://schemas.microsoft.com/office/drawing/2016/5/10/chartex" xmlns:cx5="http://schemas.microsoft.com/office/drawing/2016/5/11/chartex" xmlns:cx6="http://schemas.microsoft.com/office/drawing/2016/5/12/chartex" xmlns:cx7="http://schemas.microsoft.com/office/drawing/2016/5/13/chartex" xmlns:cx8="http://schemas.microsoft.com/office/drawing/2016/5/14/chartex" xmlns:mc="http://schemas.openxmlformats.org/markup-compatibility/2006" xmlns:aink="http://schemas.microsoft.com/office/drawing/2016/ink" xmlns:am3d="http://schemas.microsoft.com/office/drawing/2017/model3d" xmlns:o="urn:schemas-microsoft-com:office:office" xmlns:r="http://schemas.openxmlformats.org/officeDocument/2006/relationships" xmlns:m="http://schemas.openxmlformats.org/officeDocument/2006/math" xmlns:v="urn:schemas-microsoft-com:vml" xmlns:wp14="http://schemas.microsoft.com/office/word/2010/wordprocessingDrawing" xmlns:wp="http://schemas.openxmlformats.org/drawingml/2006/wordprocessingDrawing" xmlns:w10="urn:schemas-microsoft-com:office:word" xmlns:w="http://schemas.openxmlformats.org/wordprocessingml/2006/main" xmlns:w14="http://schemas.microsoft.com/office/word/2010/wordml" xmlns:w15="http://schemas.microsoft.com/office/word/2012/wordml" xmlns:w16cex="http://schemas.microsoft.com/office/word/2018/wordml/cex" xmlns:w16cid="http://schemas.microsoft.com/office/word/2016/wordml/cid" xmlns:w16="http://schemas.microsoft.com/office/word/2018/wordml" xmlns:w16se="http://schemas.microsoft.com/office/word/2015/wordml/symex" xmlns:wpg="http://schemas.microsoft.com/office/word/2010/wordprocessingGroup" xmlns:wpi="http://schemas.microsoft.com/office/word/2010/wordprocessingInk" xmlns:wne="http://schemas.microsoft.com/office/word/2006/wordml" xmlns:wps="http://schemas.microsoft.com/office/word/2010/wordprocessingShape" mc:Ignorable="w14 w15 w16se w16cid w16 w16cex wp14">
   <w:abstractNum w:abstractNumId="0" w15:restartNumberingAfterBreak="0">
     <w:nsid w:val="064660A2"/>
     <w:multiLevelType w:val="hybridMultilevel"/>
@@ -6508,7 +6608,7 @@
 </file>
 
 <file path=word/styles.xml><?xml version="1.0" encoding="utf-8"?>
-<w:styles xmlns:mc="http://schemas.openxmlformats.org/markup-compatibility/2006" xmlns:r="http://schemas.openxmlformats.org/officeDocument/2006/relationships" xmlns:w="http://schemas.openxmlformats.org/wordprocessingml/2006/main" xmlns:w14="http://schemas.microsoft.com/office/word/2010/wordml" xmlns:w15="http://schemas.microsoft.com/office/word/2012/wordml" xmlns:w16cid="http://schemas.microsoft.com/office/word/2016/wordml/cid" xmlns:w16se="http://schemas.microsoft.com/office/word/2015/wordml/symex" mc:Ignorable="w14 w15 w16se w16cid">
+<w:styles xmlns:mc="http://schemas.openxmlformats.org/markup-compatibility/2006" xmlns:r="http://schemas.openxmlformats.org/officeDocument/2006/relationships" xmlns:w="http://schemas.openxmlformats.org/wordprocessingml/2006/main" xmlns:w14="http://schemas.microsoft.com/office/word/2010/wordml" xmlns:w15="http://schemas.microsoft.com/office/word/2012/wordml" xmlns:w16cex="http://schemas.microsoft.com/office/word/2018/wordml/cex" xmlns:w16cid="http://schemas.microsoft.com/office/word/2016/wordml/cid" xmlns:w16="http://schemas.microsoft.com/office/word/2018/wordml" xmlns:w16se="http://schemas.microsoft.com/office/word/2015/wordml/symex" mc:Ignorable="w14 w15 w16se w16cid w16 w16cex">
   <w:docDefaults>
     <w:rPrDefault>
       <w:rPr>

</xml_diff>